<commit_message>
done with patient's charts
</commit_message>
<xml_diff>
--- a/Documentation/Documentation.docx
+++ b/Documentation/Documentation.docx
@@ -16,6 +16,125 @@
           <w:sz w:val="40"/>
           <w:szCs w:val="40"/>
         </w:rPr>
+        <w:t>Abstract</w:t>
+      </w:r>
+    </w:p>
+    <w:p>
+      <w:pPr>
+        <w:rPr>
+          <w:b/>
+          <w:sz w:val="40"/>
+          <w:szCs w:val="40"/>
+        </w:rPr>
+      </w:pPr>
+      <w:r>
+        <w:rPr>
+          <w:sz w:val="24"/>
+          <w:szCs w:val="24"/>
+        </w:rPr>
+        <w:t xml:space="preserve">The introduction of tele-health and mobile health technologies in the delivery of health services have drastically reduced the inconveniences associated with seeking health care. With mobile devices becoming </w:t>
+      </w:r>
+      <w:r>
+        <w:rPr>
+          <w:sz w:val="24"/>
+          <w:szCs w:val="24"/>
+        </w:rPr>
+        <w:t>influential</w:t>
+      </w:r>
+      <w:r>
+        <w:rPr>
+          <w:sz w:val="24"/>
+          <w:szCs w:val="24"/>
+        </w:rPr>
+        <w:t xml:space="preserve"> aspects of our lives and the internet becoming more and more ubiquitous, it is only right to leverage on the numerous advantages it can bring to the health sector. The proposed project seeks to build a mobile application that allows diabetic patients monitor their progress</w:t>
+      </w:r>
+      <w:r>
+        <w:rPr>
+          <w:sz w:val="24"/>
+          <w:szCs w:val="24"/>
+        </w:rPr>
+        <w:t xml:space="preserve"> with well explained charts, notifications, specialist interactions and other implementations that makes the life of a diabetic patient comfort</w:t>
+      </w:r>
+      <w:bookmarkStart w:id="0" w:name="_GoBack"/>
+      <w:bookmarkEnd w:id="0"/>
+      <w:r>
+        <w:rPr>
+          <w:sz w:val="24"/>
+          <w:szCs w:val="24"/>
+        </w:rPr>
+        <w:t xml:space="preserve">able. Normally, diabetic patients have log books </w:t>
+      </w:r>
+      <w:r>
+        <w:rPr>
+          <w:sz w:val="24"/>
+          <w:szCs w:val="24"/>
+        </w:rPr>
+        <w:t xml:space="preserve">in </w:t>
+      </w:r>
+      <w:r>
+        <w:rPr>
+          <w:sz w:val="24"/>
+          <w:szCs w:val="24"/>
+        </w:rPr>
+        <w:t>which they record their glucose levels, blood pressure</w:t>
+      </w:r>
+      <w:r>
+        <w:rPr>
+          <w:sz w:val="24"/>
+          <w:szCs w:val="24"/>
+        </w:rPr>
+        <w:t xml:space="preserve">s, weight and other related records. Apart from the error-prone and </w:t>
+      </w:r>
+      <w:r>
+        <w:rPr>
+          <w:sz w:val="24"/>
+          <w:szCs w:val="24"/>
+        </w:rPr>
+        <w:t>inconvenient</w:t>
+      </w:r>
+      <w:r>
+        <w:rPr>
+          <w:sz w:val="24"/>
+          <w:szCs w:val="24"/>
+        </w:rPr>
+        <w:t xml:space="preserve"> nature of this approach, no effective analysis and guidance mechanisms are provided in the monitoring of patients’ progress. Also, many individuals feel reluctant to </w:t>
+      </w:r>
+      <w:r>
+        <w:rPr>
+          <w:sz w:val="24"/>
+          <w:szCs w:val="24"/>
+        </w:rPr>
+        <w:t>going</w:t>
+      </w:r>
+      <w:r>
+        <w:rPr>
+          <w:sz w:val="24"/>
+          <w:szCs w:val="24"/>
+        </w:rPr>
+        <w:t xml:space="preserve"> to hospitals and medical centers due to the long hours of waiting for medical assistance and the costs involved. With the advent of mobile health, diabetic patients can seek healthcare at the comfort of their homes, schools and offices</w:t>
+      </w:r>
+      <w:r>
+        <w:rPr>
+          <w:sz w:val="24"/>
+          <w:szCs w:val="24"/>
+        </w:rPr>
+        <w:t xml:space="preserve"> through the use of web and mobile applications that allows patients to monitor their progress and also interact with healthcare professionals. </w:t>
+      </w:r>
+    </w:p>
+    <w:p>
+      <w:pPr>
+        <w:rPr>
+          <w:b/>
+          <w:sz w:val="40"/>
+          <w:szCs w:val="40"/>
+        </w:rPr>
+      </w:pPr>
+      <w:r>
+        <w:rPr>
+          <w:b/>
+          <w:sz w:val="40"/>
+          <w:szCs w:val="40"/>
+        </w:rPr>
         <w:t>Chapter One – Introduction</w:t>
       </w:r>
     </w:p>
@@ -171,7 +290,7 @@
           <w:color w:val="221B11"/>
           <w:shd w:val="clear" w:color="auto" w:fill="FFFFFF"/>
         </w:rPr>
-        <w:t xml:space="preserve">7.2 million </w:t>
+        <w:t xml:space="preserve">7.2 million individuals in the US out of the 30.3 million individuals with diabetes were undiagnosed.  Diabetes mellitus can be treated or its outcome delayed if </w:t>
       </w:r>
       <w:r>
         <w:rPr>
@@ -179,14 +298,6 @@
           <w:color w:val="221B11"/>
           <w:shd w:val="clear" w:color="auto" w:fill="FFFFFF"/>
         </w:rPr>
-        <w:t xml:space="preserve">individuals in the US out of the 30.3 million individuals with diabetes were undiagnosed.  Diabetes mellitus can be treated or its outcome delayed if </w:t>
-      </w:r>
-      <w:r>
-        <w:rPr>
-          <w:rFonts w:ascii="Verdana" w:hAnsi="Verdana"/>
-          <w:color w:val="221B11"/>
-          <w:shd w:val="clear" w:color="auto" w:fill="FFFFFF"/>
-        </w:rPr>
         <w:t xml:space="preserve">found earlier. It can also be very devastating because it can affect vital organs like the kidney, heart, etc. </w:t>
       </w:r>
     </w:p>
@@ -219,6 +330,7 @@
           <w:sz w:val="24"/>
           <w:szCs w:val="24"/>
         </w:rPr>
+        <w:lastRenderedPageBreak/>
         <w:t xml:space="preserve">This is when the body’s pancreas that is responsible for producing insulin is not able to do so. Also known as childhood-onset, juvenile </w:t>
       </w:r>
       <w:r>
@@ -360,15 +472,103 @@
           <w:sz w:val="24"/>
           <w:szCs w:val="24"/>
         </w:rPr>
-        <w:t xml:space="preserve">Gestational diabetes occur in some women during their pregnancy. This occurrence does not mean that they had the disease earlier on or they will have it after delivery. Nontheless, it is advisable to be constanly checked by a practioner because both the child and mother can </w:t>
-      </w:r>
-      <w:r>
-        <w:rPr>
-          <w:sz w:val="24"/>
-          <w:szCs w:val="24"/>
-        </w:rPr>
-        <w:lastRenderedPageBreak/>
-        <w:t xml:space="preserve">acquire type 2 diabtes after gestatational diabetes. It is directly linked to high levels of sugar above the normal sugar level of the body. </w:t>
+        <w:t xml:space="preserve">Gestational diabetes occur in some women during their pregnancy. This occurrence does not mean that they had the disease earlier on or they will have it after delivery. </w:t>
+      </w:r>
+      <w:proofErr w:type="spellStart"/>
+      <w:r>
+        <w:rPr>
+          <w:sz w:val="24"/>
+          <w:szCs w:val="24"/>
+        </w:rPr>
+        <w:t>Nontheless</w:t>
+      </w:r>
+      <w:proofErr w:type="spellEnd"/>
+      <w:r>
+        <w:rPr>
+          <w:sz w:val="24"/>
+          <w:szCs w:val="24"/>
+        </w:rPr>
+        <w:t xml:space="preserve">, it is advisable to be </w:t>
+      </w:r>
+      <w:proofErr w:type="spellStart"/>
+      <w:r>
+        <w:rPr>
+          <w:sz w:val="24"/>
+          <w:szCs w:val="24"/>
+        </w:rPr>
+        <w:t>constanly</w:t>
+      </w:r>
+      <w:proofErr w:type="spellEnd"/>
+      <w:r>
+        <w:rPr>
+          <w:sz w:val="24"/>
+          <w:szCs w:val="24"/>
+        </w:rPr>
+        <w:t xml:space="preserve"> checked by a </w:t>
+      </w:r>
+      <w:proofErr w:type="spellStart"/>
+      <w:r>
+        <w:rPr>
+          <w:sz w:val="24"/>
+          <w:szCs w:val="24"/>
+        </w:rPr>
+        <w:t>practioner</w:t>
+      </w:r>
+      <w:proofErr w:type="spellEnd"/>
+      <w:r>
+        <w:rPr>
+          <w:sz w:val="24"/>
+          <w:szCs w:val="24"/>
+        </w:rPr>
+        <w:t xml:space="preserve"> because both the child and mother can </w:t>
+      </w:r>
+      <w:proofErr w:type="gramStart"/>
+      <w:r>
+        <w:rPr>
+          <w:sz w:val="24"/>
+          <w:szCs w:val="24"/>
+        </w:rPr>
+        <w:t>acquire</w:t>
+      </w:r>
+      <w:proofErr w:type="gramEnd"/>
+      <w:r>
+        <w:rPr>
+          <w:sz w:val="24"/>
+          <w:szCs w:val="24"/>
+        </w:rPr>
+        <w:t xml:space="preserve"> type 2 </w:t>
+      </w:r>
+      <w:proofErr w:type="spellStart"/>
+      <w:r>
+        <w:rPr>
+          <w:sz w:val="24"/>
+          <w:szCs w:val="24"/>
+        </w:rPr>
+        <w:t>diabtes</w:t>
+      </w:r>
+      <w:proofErr w:type="spellEnd"/>
+      <w:r>
+        <w:rPr>
+          <w:sz w:val="24"/>
+          <w:szCs w:val="24"/>
+        </w:rPr>
+        <w:t xml:space="preserve"> after </w:t>
+      </w:r>
+      <w:proofErr w:type="spellStart"/>
+      <w:r>
+        <w:rPr>
+          <w:sz w:val="24"/>
+          <w:szCs w:val="24"/>
+        </w:rPr>
+        <w:t>gestatational</w:t>
+      </w:r>
+      <w:proofErr w:type="spellEnd"/>
+      <w:r>
+        <w:rPr>
+          <w:sz w:val="24"/>
+          <w:szCs w:val="24"/>
+        </w:rPr>
+        <w:t xml:space="preserve"> diabetes. It is directly linked to high levels of sugar above the normal sugar level of the body. </w:t>
       </w:r>
     </w:p>
     <w:p>
@@ -390,7 +590,23 @@
           <w:sz w:val="24"/>
           <w:szCs w:val="24"/>
         </w:rPr>
-        <w:t xml:space="preserve">ult of inheritance and conditions in which an individual moves between normality and diabetes. </w:t>
+        <w:t xml:space="preserve">ult of </w:t>
+      </w:r>
+      <w:proofErr w:type="gramStart"/>
+      <w:r>
+        <w:rPr>
+          <w:sz w:val="24"/>
+          <w:szCs w:val="24"/>
+        </w:rPr>
+        <w:t>inheritance</w:t>
+      </w:r>
+      <w:proofErr w:type="gramEnd"/>
+      <w:r>
+        <w:rPr>
+          <w:sz w:val="24"/>
+          <w:szCs w:val="24"/>
+        </w:rPr>
+        <w:t xml:space="preserve"> and conditions in which an individual moves between normality and diabetes. </w:t>
       </w:r>
     </w:p>
     <w:p>
@@ -544,8 +760,6 @@
         </w:rPr>
         <w:t>Problem Statement</w:t>
       </w:r>
-      <w:bookmarkStart w:id="0" w:name="_GoBack"/>
-      <w:bookmarkEnd w:id="0"/>
     </w:p>
     <w:p>
       <w:pPr>
@@ -715,12 +929,21 @@
           <w:szCs w:val="24"/>
         </w:rPr>
       </w:pPr>
-      <w:r>
-        <w:rPr>
-          <w:sz w:val="24"/>
-          <w:szCs w:val="24"/>
-        </w:rPr>
-        <w:t xml:space="preserve">WHO : </w:t>
+      <w:proofErr w:type="gramStart"/>
+      <w:r>
+        <w:rPr>
+          <w:sz w:val="24"/>
+          <w:szCs w:val="24"/>
+        </w:rPr>
+        <w:t>WHO :</w:t>
+      </w:r>
+      <w:proofErr w:type="gramEnd"/>
+      <w:r>
+        <w:rPr>
+          <w:sz w:val="24"/>
+          <w:szCs w:val="24"/>
+        </w:rPr>
+        <w:t xml:space="preserve"> </w:t>
       </w:r>
       <w:hyperlink r:id="rId4" w:history="1">
         <w:r>

</xml_diff>

<commit_message>
finsihed chapter one of docs
</commit_message>
<xml_diff>
--- a/Documentation/Documentation.docx
+++ b/Documentation/Documentation.docx
@@ -4,18 +4,1262 @@
   <w:body>
     <w:p>
       <w:pPr>
-        <w:rPr>
-          <w:b/>
-          <w:sz w:val="40"/>
-          <w:szCs w:val="40"/>
-        </w:rPr>
-      </w:pPr>
-      <w:r>
-        <w:rPr>
-          <w:b/>
-          <w:sz w:val="40"/>
-          <w:szCs w:val="40"/>
-        </w:rPr>
+        <w:spacing w:line="276" w:lineRule="auto"/>
+        <w:jc w:val="center"/>
+        <w:rPr>
+          <w:rFonts w:ascii="Times New Roman" w:hAnsi="Times New Roman" w:cs="Times New Roman"/>
+          <w:b/>
+          <w:sz w:val="40"/>
+          <w:szCs w:val="40"/>
+        </w:rPr>
+      </w:pPr>
+      <w:r>
+        <w:rPr>
+          <w:rFonts w:ascii="Times New Roman" w:hAnsi="Times New Roman" w:cs="Times New Roman"/>
+          <w:b/>
+          <w:sz w:val="40"/>
+          <w:szCs w:val="40"/>
+        </w:rPr>
+        <w:t>University of Ghana</w:t>
+      </w:r>
+    </w:p>
+    <w:p>
+      <w:pPr>
+        <w:spacing w:line="276" w:lineRule="auto"/>
+        <w:jc w:val="center"/>
+        <w:rPr>
+          <w:rFonts w:ascii="Times New Roman" w:hAnsi="Times New Roman" w:cs="Times New Roman"/>
+          <w:b/>
+          <w:sz w:val="40"/>
+          <w:szCs w:val="40"/>
+        </w:rPr>
+      </w:pPr>
+      <w:r>
+        <w:rPr>
+          <w:rFonts w:ascii="Times New Roman" w:hAnsi="Times New Roman" w:cs="Times New Roman"/>
+          <w:b/>
+          <w:sz w:val="40"/>
+          <w:szCs w:val="40"/>
+        </w:rPr>
+        <w:t>Department of Computer Science</w:t>
+      </w:r>
+    </w:p>
+    <w:p>
+      <w:pPr>
+        <w:spacing w:line="276" w:lineRule="auto"/>
+        <w:jc w:val="center"/>
+        <w:rPr>
+          <w:rFonts w:ascii="Times New Roman" w:hAnsi="Times New Roman" w:cs="Times New Roman"/>
+          <w:b/>
+          <w:sz w:val="40"/>
+          <w:szCs w:val="40"/>
+        </w:rPr>
+      </w:pPr>
+      <w:r>
+        <w:rPr>
+          <w:rFonts w:ascii="Times New Roman" w:hAnsi="Times New Roman" w:cs="Times New Roman"/>
+          <w:b/>
+          <w:noProof/>
+          <w:sz w:val="40"/>
+          <w:szCs w:val="40"/>
+        </w:rPr>
+        <w:drawing>
+          <wp:inline distT="0" distB="0" distL="0" distR="0">
+            <wp:extent cx="1581150" cy="1714500"/>
+            <wp:effectExtent l="0" t="0" r="0" b="0"/>
+            <wp:docPr id="1" name="Picture 1"/>
+            <wp:cNvGraphicFramePr>
+              <a:graphicFrameLocks xmlns:a="http://schemas.openxmlformats.org/drawingml/2006/main" noChangeAspect="1"/>
+            </wp:cNvGraphicFramePr>
+            <a:graphic xmlns:a="http://schemas.openxmlformats.org/drawingml/2006/main">
+              <a:graphicData uri="http://schemas.openxmlformats.org/drawingml/2006/picture">
+                <pic:pic xmlns:pic="http://schemas.openxmlformats.org/drawingml/2006/picture">
+                  <pic:nvPicPr>
+                    <pic:cNvPr id="1" name="download.png"/>
+                    <pic:cNvPicPr/>
+                  </pic:nvPicPr>
+                  <pic:blipFill>
+                    <a:blip r:embed="rId5">
+                      <a:extLst>
+                        <a:ext uri="{28A0092B-C50C-407E-A947-70E740481C1C}">
+                          <a14:useLocalDpi xmlns:a14="http://schemas.microsoft.com/office/drawing/2010/main" val="0"/>
+                        </a:ext>
+                      </a:extLst>
+                    </a:blip>
+                    <a:stretch>
+                      <a:fillRect/>
+                    </a:stretch>
+                  </pic:blipFill>
+                  <pic:spPr>
+                    <a:xfrm>
+                      <a:off x="0" y="0"/>
+                      <a:ext cx="1581150" cy="1714500"/>
+                    </a:xfrm>
+                    <a:prstGeom prst="rect">
+                      <a:avLst/>
+                    </a:prstGeom>
+                  </pic:spPr>
+                </pic:pic>
+              </a:graphicData>
+            </a:graphic>
+          </wp:inline>
+        </w:drawing>
+      </w:r>
+    </w:p>
+    <w:p>
+      <w:pPr>
+        <w:spacing w:line="276" w:lineRule="auto"/>
+        <w:jc w:val="center"/>
+        <w:rPr>
+          <w:rFonts w:ascii="Times New Roman" w:hAnsi="Times New Roman" w:cs="Times New Roman"/>
+          <w:b/>
+          <w:sz w:val="40"/>
+          <w:szCs w:val="40"/>
+        </w:rPr>
+      </w:pPr>
+      <w:r>
+        <w:rPr>
+          <w:rFonts w:ascii="Times New Roman" w:hAnsi="Times New Roman" w:cs="Times New Roman"/>
+          <w:b/>
+          <w:sz w:val="40"/>
+          <w:szCs w:val="40"/>
+        </w:rPr>
+        <w:t>Mobile Application for Personal Diabetes Management</w:t>
+      </w:r>
+      <w:r>
+        <w:rPr>
+          <w:rFonts w:ascii="Times New Roman" w:hAnsi="Times New Roman" w:cs="Times New Roman"/>
+          <w:b/>
+          <w:sz w:val="40"/>
+          <w:szCs w:val="40"/>
+        </w:rPr>
+        <w:br/>
+        <w:t>by</w:t>
+      </w:r>
+      <w:r>
+        <w:rPr>
+          <w:rFonts w:ascii="Times New Roman" w:hAnsi="Times New Roman" w:cs="Times New Roman"/>
+          <w:b/>
+          <w:sz w:val="40"/>
+          <w:szCs w:val="40"/>
+        </w:rPr>
+        <w:br/>
+        <w:t>Cyprian Ampong Boateng -</w:t>
+      </w:r>
+      <w:r>
+        <w:rPr>
+          <w:rFonts w:ascii="Times New Roman" w:hAnsi="Times New Roman" w:cs="Times New Roman"/>
+          <w:b/>
+          <w:sz w:val="40"/>
+          <w:szCs w:val="40"/>
+        </w:rPr>
+        <w:t xml:space="preserve"> </w:t>
+      </w:r>
+      <w:r>
+        <w:rPr>
+          <w:rFonts w:ascii="Times New Roman" w:hAnsi="Times New Roman" w:cs="Times New Roman"/>
+          <w:b/>
+          <w:sz w:val="40"/>
+          <w:szCs w:val="40"/>
+        </w:rPr>
+        <w:t>10580360</w:t>
+      </w:r>
+      <w:r>
+        <w:rPr>
+          <w:rFonts w:ascii="Times New Roman" w:hAnsi="Times New Roman" w:cs="Times New Roman"/>
+          <w:b/>
+          <w:sz w:val="40"/>
+          <w:szCs w:val="40"/>
+        </w:rPr>
+        <w:br/>
+        <w:t xml:space="preserve">Kwadwo Asamoa </w:t>
+      </w:r>
+      <w:r>
+        <w:rPr>
+          <w:rFonts w:ascii="Times New Roman" w:hAnsi="Times New Roman" w:cs="Times New Roman"/>
+          <w:b/>
+          <w:sz w:val="40"/>
+          <w:szCs w:val="40"/>
+        </w:rPr>
+        <w:t xml:space="preserve">– </w:t>
+      </w:r>
+      <w:r>
+        <w:rPr>
+          <w:rFonts w:ascii="Times New Roman" w:hAnsi="Times New Roman" w:cs="Times New Roman"/>
+          <w:b/>
+          <w:sz w:val="40"/>
+          <w:szCs w:val="40"/>
+        </w:rPr>
+        <w:t>10576182</w:t>
+      </w:r>
+    </w:p>
+    <w:p>
+      <w:pPr>
+        <w:spacing w:line="276" w:lineRule="auto"/>
+        <w:rPr>
+          <w:rFonts w:ascii="Times New Roman" w:hAnsi="Times New Roman" w:cs="Times New Roman"/>
+          <w:b/>
+          <w:sz w:val="40"/>
+          <w:szCs w:val="40"/>
+        </w:rPr>
+      </w:pPr>
+      <w:r>
+        <w:rPr>
+          <w:rFonts w:ascii="Times New Roman" w:hAnsi="Times New Roman" w:cs="Times New Roman"/>
+          <w:b/>
+          <w:sz w:val="40"/>
+          <w:szCs w:val="40"/>
+        </w:rPr>
+        <w:t xml:space="preserve">A project submitted to the department of computer science, University of Ghana, Legon as a partial </w:t>
+      </w:r>
+      <w:r>
+        <w:rPr>
+          <w:rFonts w:ascii="Times New Roman" w:hAnsi="Times New Roman" w:cs="Times New Roman"/>
+          <w:b/>
+          <w:sz w:val="40"/>
+          <w:szCs w:val="40"/>
+        </w:rPr>
+        <w:t>fulfillment</w:t>
+      </w:r>
+      <w:r>
+        <w:rPr>
+          <w:rFonts w:ascii="Times New Roman" w:hAnsi="Times New Roman" w:cs="Times New Roman"/>
+          <w:b/>
+          <w:sz w:val="40"/>
+          <w:szCs w:val="40"/>
+        </w:rPr>
+        <w:t xml:space="preserve"> for the award of </w:t>
+      </w:r>
+      <w:r>
+        <w:rPr>
+          <w:rFonts w:ascii="Times New Roman" w:hAnsi="Times New Roman" w:cs="Times New Roman"/>
+          <w:b/>
+          <w:sz w:val="40"/>
+          <w:szCs w:val="40"/>
+        </w:rPr>
+        <w:t>Bachelor of Science</w:t>
+      </w:r>
+      <w:r>
+        <w:rPr>
+          <w:rFonts w:ascii="Times New Roman" w:hAnsi="Times New Roman" w:cs="Times New Roman"/>
+          <w:b/>
+          <w:sz w:val="40"/>
+          <w:szCs w:val="40"/>
+        </w:rPr>
+        <w:t xml:space="preserve"> </w:t>
+      </w:r>
+      <w:r>
+        <w:rPr>
+          <w:rFonts w:ascii="Times New Roman" w:hAnsi="Times New Roman" w:cs="Times New Roman"/>
+          <w:b/>
+          <w:sz w:val="40"/>
+          <w:szCs w:val="40"/>
+        </w:rPr>
+        <w:t xml:space="preserve">degree </w:t>
+      </w:r>
+      <w:r>
+        <w:rPr>
+          <w:rFonts w:ascii="Times New Roman" w:hAnsi="Times New Roman" w:cs="Times New Roman"/>
+          <w:b/>
+          <w:sz w:val="40"/>
+          <w:szCs w:val="40"/>
+        </w:rPr>
+        <w:t>in Information Technology</w:t>
+      </w:r>
+      <w:r>
+        <w:rPr>
+          <w:rFonts w:ascii="Times New Roman" w:hAnsi="Times New Roman" w:cs="Times New Roman"/>
+          <w:b/>
+          <w:sz w:val="40"/>
+          <w:szCs w:val="40"/>
+        </w:rPr>
+        <w:t>.</w:t>
+      </w:r>
+    </w:p>
+    <w:p>
+      <w:pPr>
+        <w:spacing w:line="276" w:lineRule="auto"/>
+        <w:jc w:val="center"/>
+        <w:rPr>
+          <w:rFonts w:ascii="Times New Roman" w:hAnsi="Times New Roman" w:cs="Times New Roman"/>
+          <w:b/>
+          <w:sz w:val="40"/>
+          <w:szCs w:val="40"/>
+        </w:rPr>
+      </w:pPr>
+      <w:r>
+        <w:rPr>
+          <w:rFonts w:ascii="Times New Roman" w:hAnsi="Times New Roman" w:cs="Times New Roman"/>
+          <w:b/>
+          <w:sz w:val="40"/>
+          <w:szCs w:val="40"/>
+        </w:rPr>
+        <w:t>June, 2019</w:t>
+      </w:r>
+    </w:p>
+    <w:p>
+      <w:pPr>
+        <w:jc w:val="center"/>
+        <w:rPr>
+          <w:rFonts w:ascii="Times New Roman" w:hAnsi="Times New Roman" w:cs="Times New Roman"/>
+          <w:b/>
+          <w:sz w:val="40"/>
+          <w:szCs w:val="40"/>
+        </w:rPr>
+      </w:pPr>
+    </w:p>
+    <w:p>
+      <w:pPr>
+        <w:jc w:val="center"/>
+        <w:rPr>
+          <w:rFonts w:ascii="Times New Roman" w:hAnsi="Times New Roman" w:cs="Times New Roman"/>
+          <w:b/>
+          <w:sz w:val="40"/>
+          <w:szCs w:val="40"/>
+        </w:rPr>
+      </w:pPr>
+    </w:p>
+    <w:p>
+      <w:pPr>
+        <w:jc w:val="center"/>
+        <w:rPr>
+          <w:rFonts w:ascii="Times New Roman" w:hAnsi="Times New Roman" w:cs="Times New Roman"/>
+          <w:b/>
+          <w:sz w:val="40"/>
+          <w:szCs w:val="40"/>
+        </w:rPr>
+      </w:pPr>
+    </w:p>
+    <w:p>
+      <w:pPr>
+        <w:jc w:val="center"/>
+        <w:rPr>
+          <w:rFonts w:ascii="Times New Roman" w:hAnsi="Times New Roman" w:cs="Times New Roman"/>
+          <w:b/>
+          <w:sz w:val="40"/>
+          <w:szCs w:val="40"/>
+        </w:rPr>
+      </w:pPr>
+    </w:p>
+    <w:p>
+      <w:pPr>
+        <w:jc w:val="center"/>
+        <w:rPr>
+          <w:rFonts w:ascii="Times New Roman" w:hAnsi="Times New Roman" w:cs="Times New Roman"/>
+          <w:b/>
+          <w:sz w:val="40"/>
+          <w:szCs w:val="40"/>
+          <w:u w:val="single"/>
+        </w:rPr>
+      </w:pPr>
+      <w:r>
+        <w:rPr>
+          <w:rFonts w:ascii="Times New Roman" w:hAnsi="Times New Roman" w:cs="Times New Roman"/>
+          <w:b/>
+          <w:sz w:val="40"/>
+          <w:szCs w:val="40"/>
+          <w:u w:val="single"/>
+        </w:rPr>
+        <w:lastRenderedPageBreak/>
+        <w:t>Declaration</w:t>
+      </w:r>
+    </w:p>
+    <w:p>
+      <w:pPr>
+        <w:rPr>
+          <w:rFonts w:ascii="Times New Roman" w:hAnsi="Times New Roman" w:cs="Times New Roman"/>
+          <w:sz w:val="24"/>
+          <w:szCs w:val="24"/>
+        </w:rPr>
+      </w:pPr>
+      <w:r>
+        <w:rPr>
+          <w:rFonts w:ascii="Times New Roman" w:hAnsi="Times New Roman" w:cs="Times New Roman"/>
+          <w:sz w:val="24"/>
+          <w:szCs w:val="24"/>
+        </w:rPr>
+        <w:t xml:space="preserve">This project is in the name of the Computer Science Department – University of Ghana, in </w:t>
+      </w:r>
+      <w:r>
+        <w:rPr>
+          <w:rFonts w:ascii="Times New Roman" w:hAnsi="Times New Roman" w:cs="Times New Roman"/>
+          <w:sz w:val="24"/>
+          <w:szCs w:val="24"/>
+        </w:rPr>
+        <w:t>partial fulfillment for the award of Bachelor of Science degree in Information Technology</w:t>
+      </w:r>
+      <w:r>
+        <w:rPr>
+          <w:rFonts w:ascii="Times New Roman" w:hAnsi="Times New Roman" w:cs="Times New Roman"/>
+          <w:sz w:val="24"/>
+          <w:szCs w:val="24"/>
+        </w:rPr>
+        <w:t xml:space="preserve">, supervised by Dr. Jamal Abdulai-Deen. </w:t>
+      </w:r>
+    </w:p>
+    <w:p>
+      <w:pPr>
+        <w:rPr>
+          <w:rFonts w:ascii="Times New Roman" w:hAnsi="Times New Roman" w:cs="Times New Roman"/>
+          <w:sz w:val="24"/>
+          <w:szCs w:val="24"/>
+        </w:rPr>
+      </w:pPr>
+      <w:r>
+        <w:rPr>
+          <w:rFonts w:ascii="Times New Roman" w:hAnsi="Times New Roman" w:cs="Times New Roman"/>
+          <w:sz w:val="24"/>
+          <w:szCs w:val="24"/>
+        </w:rPr>
+        <w:t>I hereby declare with the exception of the reference cited, that no prior publication of parts or the whole of this dissertation has been neither made nor presented elsewhere for any award.</w:t>
+      </w:r>
+    </w:p>
+    <w:p>
+      <w:pPr>
+        <w:rPr>
+          <w:rFonts w:ascii="Times New Roman" w:hAnsi="Times New Roman" w:cs="Times New Roman"/>
+          <w:sz w:val="24"/>
+          <w:szCs w:val="24"/>
+        </w:rPr>
+      </w:pPr>
+    </w:p>
+    <w:tbl>
+      <w:tblPr>
+        <w:tblStyle w:val="TableGrid"/>
+        <w:tblW w:w="0" w:type="auto"/>
+        <w:tblBorders>
+          <w:top w:val="none" w:sz="0" w:space="0" w:color="auto"/>
+          <w:left w:val="none" w:sz="0" w:space="0" w:color="auto"/>
+          <w:bottom w:val="none" w:sz="0" w:space="0" w:color="auto"/>
+          <w:right w:val="none" w:sz="0" w:space="0" w:color="auto"/>
+          <w:insideH w:val="none" w:sz="0" w:space="0" w:color="auto"/>
+          <w:insideV w:val="none" w:sz="0" w:space="0" w:color="auto"/>
+        </w:tblBorders>
+        <w:tblLook w:val="04A0" w:firstRow="1" w:lastRow="0" w:firstColumn="1" w:lastColumn="0" w:noHBand="0" w:noVBand="1"/>
+      </w:tblPr>
+      <w:tblGrid>
+        <w:gridCol w:w="4675"/>
+        <w:gridCol w:w="4675"/>
+      </w:tblGrid>
+      <w:tr>
+        <w:tc>
+          <w:tcPr>
+            <w:tcW w:w="4675" w:type="dxa"/>
+          </w:tcPr>
+          <w:p>
+            <w:pPr>
+              <w:rPr>
+                <w:rFonts w:ascii="Times New Roman" w:hAnsi="Times New Roman" w:cs="Times New Roman"/>
+                <w:sz w:val="24"/>
+                <w:szCs w:val="24"/>
+              </w:rPr>
+            </w:pPr>
+            <w:r>
+              <w:rPr>
+                <w:rFonts w:ascii="Times New Roman" w:hAnsi="Times New Roman" w:cs="Times New Roman"/>
+                <w:sz w:val="24"/>
+                <w:szCs w:val="24"/>
+              </w:rPr>
+              <w:t>Signature.........................</w:t>
+            </w:r>
+            <w:r>
+              <w:rPr>
+                <w:rFonts w:ascii="Times New Roman" w:hAnsi="Times New Roman" w:cs="Times New Roman"/>
+                <w:sz w:val="24"/>
+                <w:szCs w:val="24"/>
+              </w:rPr>
+              <w:tab/>
+            </w:r>
+          </w:p>
+          <w:p>
+            <w:pPr>
+              <w:rPr>
+                <w:rFonts w:ascii="Times New Roman" w:hAnsi="Times New Roman" w:cs="Times New Roman"/>
+                <w:sz w:val="24"/>
+                <w:szCs w:val="24"/>
+              </w:rPr>
+            </w:pPr>
+            <w:r>
+              <w:rPr>
+                <w:rFonts w:ascii="Times New Roman" w:hAnsi="Times New Roman" w:cs="Times New Roman"/>
+                <w:sz w:val="24"/>
+                <w:szCs w:val="24"/>
+              </w:rPr>
+              <w:tab/>
+            </w:r>
+            <w:r>
+              <w:rPr>
+                <w:rFonts w:ascii="Times New Roman" w:hAnsi="Times New Roman" w:cs="Times New Roman"/>
+                <w:sz w:val="24"/>
+                <w:szCs w:val="24"/>
+              </w:rPr>
+              <w:tab/>
+            </w:r>
+          </w:p>
+          <w:p>
+            <w:pPr>
+              <w:rPr>
+                <w:rFonts w:ascii="Times New Roman" w:hAnsi="Times New Roman" w:cs="Times New Roman"/>
+                <w:sz w:val="24"/>
+                <w:szCs w:val="24"/>
+              </w:rPr>
+            </w:pPr>
+            <w:r>
+              <w:rPr>
+                <w:rFonts w:ascii="Times New Roman" w:hAnsi="Times New Roman" w:cs="Times New Roman"/>
+                <w:sz w:val="24"/>
+                <w:szCs w:val="24"/>
+              </w:rPr>
+              <w:t>Date.......................</w:t>
+            </w:r>
+          </w:p>
+          <w:p>
+            <w:pPr>
+              <w:rPr>
+                <w:rFonts w:ascii="Times New Roman" w:hAnsi="Times New Roman" w:cs="Times New Roman"/>
+                <w:sz w:val="24"/>
+                <w:szCs w:val="24"/>
+              </w:rPr>
+            </w:pPr>
+          </w:p>
+          <w:p>
+            <w:pPr>
+              <w:rPr>
+                <w:rFonts w:ascii="Times New Roman" w:hAnsi="Times New Roman" w:cs="Times New Roman"/>
+                <w:b/>
+                <w:sz w:val="24"/>
+                <w:szCs w:val="24"/>
+              </w:rPr>
+            </w:pPr>
+            <w:r>
+              <w:rPr>
+                <w:rFonts w:ascii="Times New Roman" w:hAnsi="Times New Roman" w:cs="Times New Roman"/>
+                <w:b/>
+                <w:sz w:val="24"/>
+                <w:szCs w:val="24"/>
+              </w:rPr>
+              <w:t>Student</w:t>
+            </w:r>
+          </w:p>
+          <w:p>
+            <w:pPr>
+              <w:rPr>
+                <w:rFonts w:ascii="Times New Roman" w:hAnsi="Times New Roman" w:cs="Times New Roman"/>
+                <w:sz w:val="24"/>
+                <w:szCs w:val="24"/>
+              </w:rPr>
+            </w:pPr>
+            <w:r>
+              <w:rPr>
+                <w:rFonts w:ascii="Times New Roman" w:hAnsi="Times New Roman" w:cs="Times New Roman"/>
+                <w:sz w:val="24"/>
+                <w:szCs w:val="24"/>
+              </w:rPr>
+              <w:t>Cyprian Ampong Boateng</w:t>
+            </w:r>
+          </w:p>
+          <w:p>
+            <w:pPr>
+              <w:rPr>
+                <w:rFonts w:ascii="Times New Roman" w:hAnsi="Times New Roman" w:cs="Times New Roman"/>
+                <w:sz w:val="24"/>
+                <w:szCs w:val="24"/>
+              </w:rPr>
+            </w:pPr>
+            <w:r>
+              <w:rPr>
+                <w:rFonts w:ascii="Times New Roman" w:hAnsi="Times New Roman" w:cs="Times New Roman"/>
+                <w:sz w:val="24"/>
+                <w:szCs w:val="24"/>
+              </w:rPr>
+              <w:t>(10580360)</w:t>
+            </w:r>
+          </w:p>
+          <w:p>
+            <w:pPr>
+              <w:rPr>
+                <w:rFonts w:ascii="Times New Roman" w:hAnsi="Times New Roman" w:cs="Times New Roman"/>
+                <w:sz w:val="24"/>
+                <w:szCs w:val="24"/>
+              </w:rPr>
+            </w:pPr>
+          </w:p>
+          <w:p>
+            <w:pPr>
+              <w:rPr>
+                <w:rFonts w:ascii="Times New Roman" w:hAnsi="Times New Roman" w:cs="Times New Roman"/>
+                <w:sz w:val="24"/>
+                <w:szCs w:val="24"/>
+              </w:rPr>
+            </w:pPr>
+          </w:p>
+        </w:tc>
+        <w:tc>
+          <w:tcPr>
+            <w:tcW w:w="4675" w:type="dxa"/>
+          </w:tcPr>
+          <w:p>
+            <w:pPr>
+              <w:rPr>
+                <w:rFonts w:ascii="Times New Roman" w:hAnsi="Times New Roman" w:cs="Times New Roman"/>
+                <w:sz w:val="24"/>
+                <w:szCs w:val="24"/>
+              </w:rPr>
+            </w:pPr>
+            <w:r>
+              <w:rPr>
+                <w:rFonts w:ascii="Times New Roman" w:hAnsi="Times New Roman" w:cs="Times New Roman"/>
+                <w:sz w:val="24"/>
+                <w:szCs w:val="24"/>
+              </w:rPr>
+              <w:t>Signature.........................</w:t>
+            </w:r>
+            <w:r>
+              <w:rPr>
+                <w:rFonts w:ascii="Times New Roman" w:hAnsi="Times New Roman" w:cs="Times New Roman"/>
+                <w:sz w:val="24"/>
+                <w:szCs w:val="24"/>
+              </w:rPr>
+              <w:tab/>
+            </w:r>
+          </w:p>
+          <w:p>
+            <w:pPr>
+              <w:rPr>
+                <w:rFonts w:ascii="Times New Roman" w:hAnsi="Times New Roman" w:cs="Times New Roman"/>
+                <w:sz w:val="24"/>
+                <w:szCs w:val="24"/>
+              </w:rPr>
+            </w:pPr>
+            <w:r>
+              <w:rPr>
+                <w:rFonts w:ascii="Times New Roman" w:hAnsi="Times New Roman" w:cs="Times New Roman"/>
+                <w:sz w:val="24"/>
+                <w:szCs w:val="24"/>
+              </w:rPr>
+              <w:tab/>
+            </w:r>
+            <w:r>
+              <w:rPr>
+                <w:rFonts w:ascii="Times New Roman" w:hAnsi="Times New Roman" w:cs="Times New Roman"/>
+                <w:sz w:val="24"/>
+                <w:szCs w:val="24"/>
+              </w:rPr>
+              <w:tab/>
+            </w:r>
+          </w:p>
+          <w:p>
+            <w:pPr>
+              <w:rPr>
+                <w:rFonts w:ascii="Times New Roman" w:hAnsi="Times New Roman" w:cs="Times New Roman"/>
+                <w:sz w:val="24"/>
+                <w:szCs w:val="24"/>
+              </w:rPr>
+            </w:pPr>
+            <w:r>
+              <w:rPr>
+                <w:rFonts w:ascii="Times New Roman" w:hAnsi="Times New Roman" w:cs="Times New Roman"/>
+                <w:sz w:val="24"/>
+                <w:szCs w:val="24"/>
+              </w:rPr>
+              <w:t>Date.......................</w:t>
+            </w:r>
+          </w:p>
+          <w:p>
+            <w:pPr>
+              <w:rPr>
+                <w:rFonts w:ascii="Times New Roman" w:hAnsi="Times New Roman" w:cs="Times New Roman"/>
+                <w:sz w:val="24"/>
+                <w:szCs w:val="24"/>
+              </w:rPr>
+            </w:pPr>
+          </w:p>
+          <w:p>
+            <w:pPr>
+              <w:rPr>
+                <w:rFonts w:ascii="Times New Roman" w:hAnsi="Times New Roman" w:cs="Times New Roman"/>
+                <w:b/>
+                <w:sz w:val="24"/>
+                <w:szCs w:val="24"/>
+              </w:rPr>
+            </w:pPr>
+            <w:r>
+              <w:rPr>
+                <w:rFonts w:ascii="Times New Roman" w:hAnsi="Times New Roman" w:cs="Times New Roman"/>
+                <w:b/>
+                <w:sz w:val="24"/>
+                <w:szCs w:val="24"/>
+              </w:rPr>
+              <w:t>Student</w:t>
+            </w:r>
+          </w:p>
+          <w:p>
+            <w:pPr>
+              <w:rPr>
+                <w:rFonts w:ascii="Times New Roman" w:hAnsi="Times New Roman" w:cs="Times New Roman"/>
+                <w:sz w:val="24"/>
+                <w:szCs w:val="24"/>
+              </w:rPr>
+            </w:pPr>
+            <w:r>
+              <w:rPr>
+                <w:rFonts w:ascii="Times New Roman" w:hAnsi="Times New Roman" w:cs="Times New Roman"/>
+                <w:sz w:val="24"/>
+                <w:szCs w:val="24"/>
+              </w:rPr>
+              <w:t>Kwadwo Asamoa</w:t>
+            </w:r>
+          </w:p>
+          <w:p>
+            <w:pPr>
+              <w:rPr>
+                <w:rFonts w:ascii="Times New Roman" w:hAnsi="Times New Roman" w:cs="Times New Roman"/>
+                <w:sz w:val="24"/>
+                <w:szCs w:val="24"/>
+              </w:rPr>
+            </w:pPr>
+            <w:r>
+              <w:rPr>
+                <w:rFonts w:ascii="Times New Roman" w:hAnsi="Times New Roman" w:cs="Times New Roman"/>
+                <w:sz w:val="24"/>
+                <w:szCs w:val="24"/>
+              </w:rPr>
+              <w:t>(</w:t>
+            </w:r>
+            <w:r>
+              <w:rPr>
+                <w:rFonts w:ascii="Times New Roman" w:hAnsi="Times New Roman" w:cs="Times New Roman"/>
+                <w:sz w:val="24"/>
+                <w:szCs w:val="24"/>
+              </w:rPr>
+              <w:t>10576182</w:t>
+            </w:r>
+            <w:r>
+              <w:rPr>
+                <w:rFonts w:ascii="Times New Roman" w:hAnsi="Times New Roman" w:cs="Times New Roman"/>
+                <w:sz w:val="24"/>
+                <w:szCs w:val="24"/>
+              </w:rPr>
+              <w:t>)</w:t>
+            </w:r>
+            <w:r>
+              <w:rPr>
+                <w:rFonts w:ascii="Times New Roman" w:hAnsi="Times New Roman" w:cs="Times New Roman"/>
+                <w:sz w:val="24"/>
+                <w:szCs w:val="24"/>
+              </w:rPr>
+              <w:t xml:space="preserve"> </w:t>
+            </w:r>
+          </w:p>
+        </w:tc>
+      </w:tr>
+      <w:tr>
+        <w:tc>
+          <w:tcPr>
+            <w:tcW w:w="4675" w:type="dxa"/>
+          </w:tcPr>
+          <w:p>
+            <w:pPr>
+              <w:rPr>
+                <w:rFonts w:ascii="Times New Roman" w:hAnsi="Times New Roman" w:cs="Times New Roman"/>
+                <w:sz w:val="24"/>
+                <w:szCs w:val="24"/>
+              </w:rPr>
+            </w:pPr>
+            <w:r>
+              <w:rPr>
+                <w:rFonts w:ascii="Times New Roman" w:hAnsi="Times New Roman" w:cs="Times New Roman"/>
+                <w:sz w:val="24"/>
+                <w:szCs w:val="24"/>
+              </w:rPr>
+              <w:t>Signature.........................</w:t>
+            </w:r>
+            <w:r>
+              <w:rPr>
+                <w:rFonts w:ascii="Times New Roman" w:hAnsi="Times New Roman" w:cs="Times New Roman"/>
+                <w:sz w:val="24"/>
+                <w:szCs w:val="24"/>
+              </w:rPr>
+              <w:tab/>
+            </w:r>
+          </w:p>
+          <w:p>
+            <w:pPr>
+              <w:rPr>
+                <w:rFonts w:ascii="Times New Roman" w:hAnsi="Times New Roman" w:cs="Times New Roman"/>
+                <w:sz w:val="24"/>
+                <w:szCs w:val="24"/>
+              </w:rPr>
+            </w:pPr>
+            <w:r>
+              <w:rPr>
+                <w:rFonts w:ascii="Times New Roman" w:hAnsi="Times New Roman" w:cs="Times New Roman"/>
+                <w:sz w:val="24"/>
+                <w:szCs w:val="24"/>
+              </w:rPr>
+              <w:tab/>
+            </w:r>
+            <w:r>
+              <w:rPr>
+                <w:rFonts w:ascii="Times New Roman" w:hAnsi="Times New Roman" w:cs="Times New Roman"/>
+                <w:sz w:val="24"/>
+                <w:szCs w:val="24"/>
+              </w:rPr>
+              <w:tab/>
+            </w:r>
+          </w:p>
+          <w:p>
+            <w:pPr>
+              <w:rPr>
+                <w:rFonts w:ascii="Times New Roman" w:hAnsi="Times New Roman" w:cs="Times New Roman"/>
+                <w:sz w:val="24"/>
+                <w:szCs w:val="24"/>
+              </w:rPr>
+            </w:pPr>
+            <w:r>
+              <w:rPr>
+                <w:rFonts w:ascii="Times New Roman" w:hAnsi="Times New Roman" w:cs="Times New Roman"/>
+                <w:sz w:val="24"/>
+                <w:szCs w:val="24"/>
+              </w:rPr>
+              <w:t>Date.......................</w:t>
+            </w:r>
+          </w:p>
+          <w:p>
+            <w:pPr>
+              <w:rPr>
+                <w:rFonts w:ascii="Times New Roman" w:hAnsi="Times New Roman" w:cs="Times New Roman"/>
+                <w:sz w:val="24"/>
+                <w:szCs w:val="24"/>
+              </w:rPr>
+            </w:pPr>
+          </w:p>
+          <w:p>
+            <w:pPr>
+              <w:rPr>
+                <w:rFonts w:ascii="Times New Roman" w:hAnsi="Times New Roman" w:cs="Times New Roman"/>
+                <w:b/>
+                <w:sz w:val="24"/>
+                <w:szCs w:val="24"/>
+              </w:rPr>
+            </w:pPr>
+            <w:r>
+              <w:rPr>
+                <w:rFonts w:ascii="Times New Roman" w:hAnsi="Times New Roman" w:cs="Times New Roman"/>
+                <w:b/>
+                <w:sz w:val="24"/>
+                <w:szCs w:val="24"/>
+              </w:rPr>
+              <w:t>Supervisor</w:t>
+            </w:r>
+          </w:p>
+          <w:p>
+            <w:pPr>
+              <w:rPr>
+                <w:rFonts w:ascii="Times New Roman" w:hAnsi="Times New Roman" w:cs="Times New Roman"/>
+                <w:b/>
+                <w:sz w:val="24"/>
+                <w:szCs w:val="24"/>
+              </w:rPr>
+            </w:pPr>
+            <w:r>
+              <w:rPr>
+                <w:rFonts w:ascii="Times New Roman" w:hAnsi="Times New Roman" w:cs="Times New Roman"/>
+                <w:sz w:val="24"/>
+                <w:szCs w:val="24"/>
+              </w:rPr>
+              <w:t>Dr. Jamal Abdulai-Deen</w:t>
+            </w:r>
+          </w:p>
+          <w:p>
+            <w:pPr>
+              <w:rPr>
+                <w:rFonts w:ascii="Times New Roman" w:hAnsi="Times New Roman" w:cs="Times New Roman"/>
+                <w:sz w:val="24"/>
+                <w:szCs w:val="24"/>
+              </w:rPr>
+            </w:pPr>
+          </w:p>
+        </w:tc>
+        <w:tc>
+          <w:tcPr>
+            <w:tcW w:w="4675" w:type="dxa"/>
+          </w:tcPr>
+          <w:p>
+            <w:pPr>
+              <w:rPr>
+                <w:rFonts w:ascii="Times New Roman" w:hAnsi="Times New Roman" w:cs="Times New Roman"/>
+                <w:sz w:val="24"/>
+                <w:szCs w:val="24"/>
+              </w:rPr>
+            </w:pPr>
+          </w:p>
+        </w:tc>
+      </w:tr>
+    </w:tbl>
+    <w:p>
+      <w:pPr>
+        <w:rPr>
+          <w:rFonts w:ascii="Times New Roman" w:hAnsi="Times New Roman" w:cs="Times New Roman"/>
+          <w:sz w:val="24"/>
+          <w:szCs w:val="24"/>
+        </w:rPr>
+      </w:pPr>
+    </w:p>
+    <w:p>
+      <w:pPr>
+        <w:rPr>
+          <w:rFonts w:ascii="Times New Roman" w:hAnsi="Times New Roman" w:cs="Times New Roman"/>
+          <w:sz w:val="24"/>
+          <w:szCs w:val="24"/>
+        </w:rPr>
+      </w:pPr>
+    </w:p>
+    <w:p>
+      <w:pPr>
+        <w:rPr>
+          <w:rFonts w:ascii="Times New Roman" w:hAnsi="Times New Roman" w:cs="Times New Roman"/>
+          <w:sz w:val="24"/>
+          <w:szCs w:val="24"/>
+        </w:rPr>
+      </w:pPr>
+    </w:p>
+    <w:p>
+      <w:pPr>
+        <w:rPr>
+          <w:rFonts w:ascii="Times New Roman" w:hAnsi="Times New Roman" w:cs="Times New Roman"/>
+          <w:sz w:val="24"/>
+          <w:szCs w:val="24"/>
+        </w:rPr>
+      </w:pPr>
+    </w:p>
+    <w:p>
+      <w:pPr>
+        <w:rPr>
+          <w:rFonts w:ascii="Times New Roman" w:hAnsi="Times New Roman" w:cs="Times New Roman"/>
+          <w:sz w:val="24"/>
+          <w:szCs w:val="24"/>
+        </w:rPr>
+      </w:pPr>
+    </w:p>
+    <w:p>
+      <w:pPr>
+        <w:rPr>
+          <w:rFonts w:ascii="Times New Roman" w:hAnsi="Times New Roman" w:cs="Times New Roman"/>
+          <w:sz w:val="24"/>
+          <w:szCs w:val="24"/>
+        </w:rPr>
+      </w:pPr>
+    </w:p>
+    <w:p>
+      <w:pPr>
+        <w:rPr>
+          <w:rFonts w:ascii="Times New Roman" w:hAnsi="Times New Roman" w:cs="Times New Roman"/>
+          <w:sz w:val="24"/>
+          <w:szCs w:val="24"/>
+        </w:rPr>
+      </w:pPr>
+    </w:p>
+    <w:p>
+      <w:pPr>
+        <w:rPr>
+          <w:rFonts w:ascii="Times New Roman" w:hAnsi="Times New Roman" w:cs="Times New Roman"/>
+          <w:sz w:val="24"/>
+          <w:szCs w:val="24"/>
+        </w:rPr>
+      </w:pPr>
+    </w:p>
+    <w:p>
+      <w:pPr>
+        <w:rPr>
+          <w:rFonts w:ascii="Times New Roman" w:hAnsi="Times New Roman" w:cs="Times New Roman"/>
+          <w:sz w:val="24"/>
+          <w:szCs w:val="24"/>
+        </w:rPr>
+      </w:pPr>
+    </w:p>
+    <w:p>
+      <w:pPr>
+        <w:rPr>
+          <w:rFonts w:ascii="Times New Roman" w:hAnsi="Times New Roman" w:cs="Times New Roman"/>
+          <w:sz w:val="24"/>
+          <w:szCs w:val="24"/>
+        </w:rPr>
+      </w:pPr>
+    </w:p>
+    <w:p>
+      <w:pPr>
+        <w:rPr>
+          <w:rFonts w:ascii="Times New Roman" w:hAnsi="Times New Roman" w:cs="Times New Roman"/>
+          <w:sz w:val="24"/>
+          <w:szCs w:val="24"/>
+        </w:rPr>
+      </w:pPr>
+    </w:p>
+    <w:p>
+      <w:pPr>
+        <w:rPr>
+          <w:rFonts w:ascii="Times New Roman" w:hAnsi="Times New Roman" w:cs="Times New Roman"/>
+          <w:sz w:val="24"/>
+          <w:szCs w:val="24"/>
+        </w:rPr>
+      </w:pPr>
+    </w:p>
+    <w:p>
+      <w:pPr>
+        <w:jc w:val="center"/>
+        <w:rPr>
+          <w:b/>
+          <w:sz w:val="40"/>
+          <w:szCs w:val="40"/>
+          <w:u w:val="single"/>
+        </w:rPr>
+      </w:pPr>
+      <w:r>
+        <w:rPr>
+          <w:b/>
+          <w:sz w:val="40"/>
+          <w:szCs w:val="40"/>
+          <w:u w:val="single"/>
+        </w:rPr>
+        <w:lastRenderedPageBreak/>
+        <w:t>Ackno</w:t>
+      </w:r>
+      <w:r>
+        <w:rPr>
+          <w:b/>
+          <w:sz w:val="40"/>
+          <w:szCs w:val="40"/>
+          <w:u w:val="single"/>
+        </w:rPr>
+        <w:t>w</w:t>
+      </w:r>
+      <w:r>
+        <w:rPr>
+          <w:b/>
+          <w:sz w:val="40"/>
+          <w:szCs w:val="40"/>
+          <w:u w:val="single"/>
+        </w:rPr>
+        <w:t>ledgement</w:t>
+      </w:r>
+    </w:p>
+    <w:p>
+      <w:pPr>
+        <w:jc w:val="center"/>
+        <w:rPr>
+          <w:b/>
+          <w:sz w:val="40"/>
+          <w:szCs w:val="40"/>
+          <w:u w:val="single"/>
+        </w:rPr>
+      </w:pPr>
+    </w:p>
+    <w:p>
+      <w:pPr>
+        <w:jc w:val="center"/>
+        <w:rPr>
+          <w:b/>
+          <w:sz w:val="40"/>
+          <w:szCs w:val="40"/>
+          <w:u w:val="single"/>
+        </w:rPr>
+      </w:pPr>
+    </w:p>
+    <w:p>
+      <w:pPr>
+        <w:jc w:val="center"/>
+        <w:rPr>
+          <w:b/>
+          <w:sz w:val="40"/>
+          <w:szCs w:val="40"/>
+          <w:u w:val="single"/>
+        </w:rPr>
+      </w:pPr>
+    </w:p>
+    <w:p>
+      <w:pPr>
+        <w:jc w:val="center"/>
+        <w:rPr>
+          <w:b/>
+          <w:sz w:val="40"/>
+          <w:szCs w:val="40"/>
+          <w:u w:val="single"/>
+        </w:rPr>
+      </w:pPr>
+    </w:p>
+    <w:p>
+      <w:pPr>
+        <w:jc w:val="center"/>
+        <w:rPr>
+          <w:b/>
+          <w:sz w:val="40"/>
+          <w:szCs w:val="40"/>
+          <w:u w:val="single"/>
+        </w:rPr>
+      </w:pPr>
+    </w:p>
+    <w:p>
+      <w:pPr>
+        <w:jc w:val="center"/>
+        <w:rPr>
+          <w:b/>
+          <w:sz w:val="40"/>
+          <w:szCs w:val="40"/>
+          <w:u w:val="single"/>
+        </w:rPr>
+      </w:pPr>
+    </w:p>
+    <w:p>
+      <w:pPr>
+        <w:jc w:val="center"/>
+        <w:rPr>
+          <w:b/>
+          <w:sz w:val="40"/>
+          <w:szCs w:val="40"/>
+          <w:u w:val="single"/>
+        </w:rPr>
+      </w:pPr>
+    </w:p>
+    <w:p>
+      <w:pPr>
+        <w:jc w:val="center"/>
+        <w:rPr>
+          <w:b/>
+          <w:sz w:val="40"/>
+          <w:szCs w:val="40"/>
+          <w:u w:val="single"/>
+        </w:rPr>
+      </w:pPr>
+    </w:p>
+    <w:p>
+      <w:pPr>
+        <w:jc w:val="center"/>
+        <w:rPr>
+          <w:b/>
+          <w:sz w:val="40"/>
+          <w:szCs w:val="40"/>
+          <w:u w:val="single"/>
+        </w:rPr>
+      </w:pPr>
+    </w:p>
+    <w:p>
+      <w:pPr>
+        <w:jc w:val="center"/>
+        <w:rPr>
+          <w:b/>
+          <w:sz w:val="40"/>
+          <w:szCs w:val="40"/>
+          <w:u w:val="single"/>
+        </w:rPr>
+      </w:pPr>
+    </w:p>
+    <w:p>
+      <w:pPr>
+        <w:jc w:val="center"/>
+        <w:rPr>
+          <w:b/>
+          <w:sz w:val="40"/>
+          <w:szCs w:val="40"/>
+          <w:u w:val="single"/>
+        </w:rPr>
+      </w:pPr>
+    </w:p>
+    <w:p>
+      <w:pPr>
+        <w:jc w:val="center"/>
+        <w:rPr>
+          <w:b/>
+          <w:sz w:val="40"/>
+          <w:szCs w:val="40"/>
+          <w:u w:val="single"/>
+        </w:rPr>
+      </w:pPr>
+    </w:p>
+    <w:p>
+      <w:pPr>
+        <w:jc w:val="center"/>
+        <w:rPr>
+          <w:b/>
+          <w:sz w:val="40"/>
+          <w:szCs w:val="40"/>
+          <w:u w:val="single"/>
+        </w:rPr>
+      </w:pPr>
+    </w:p>
+    <w:p>
+      <w:pPr>
+        <w:jc w:val="center"/>
+        <w:rPr>
+          <w:b/>
+          <w:sz w:val="40"/>
+          <w:szCs w:val="40"/>
+          <w:u w:val="single"/>
+        </w:rPr>
+      </w:pPr>
+    </w:p>
+    <w:p>
+      <w:pPr>
+        <w:jc w:val="center"/>
+        <w:rPr>
+          <w:b/>
+          <w:sz w:val="40"/>
+          <w:szCs w:val="40"/>
+          <w:u w:val="single"/>
+        </w:rPr>
+      </w:pPr>
+    </w:p>
+    <w:p>
+      <w:pPr>
+        <w:jc w:val="center"/>
+        <w:rPr>
+          <w:b/>
+          <w:sz w:val="40"/>
+          <w:szCs w:val="40"/>
+          <w:u w:val="single"/>
+        </w:rPr>
+      </w:pPr>
+    </w:p>
+    <w:p>
+      <w:pPr>
+        <w:jc w:val="center"/>
+        <w:rPr>
+          <w:b/>
+          <w:sz w:val="40"/>
+          <w:szCs w:val="40"/>
+          <w:u w:val="single"/>
+        </w:rPr>
+      </w:pPr>
+    </w:p>
+    <w:p>
+      <w:pPr>
+        <w:jc w:val="center"/>
+        <w:rPr>
+          <w:b/>
+          <w:sz w:val="40"/>
+          <w:szCs w:val="40"/>
+          <w:u w:val="single"/>
+        </w:rPr>
+      </w:pPr>
+    </w:p>
+    <w:p>
+      <w:pPr>
+        <w:jc w:val="center"/>
+        <w:rPr>
+          <w:b/>
+          <w:sz w:val="40"/>
+          <w:szCs w:val="40"/>
+          <w:u w:val="single"/>
+        </w:rPr>
+      </w:pPr>
+      <w:r>
+        <w:rPr>
+          <w:b/>
+          <w:sz w:val="40"/>
+          <w:szCs w:val="40"/>
+          <w:u w:val="single"/>
+        </w:rPr>
+        <w:lastRenderedPageBreak/>
         <w:t>Abstract</w:t>
       </w:r>
     </w:p>
@@ -53,16 +1297,7 @@
           <w:sz w:val="24"/>
           <w:szCs w:val="24"/>
         </w:rPr>
-        <w:t xml:space="preserve"> with well explained charts, notifications, specialist interactions and other implementations that makes the life of a diabetic patient comfort</w:t>
-      </w:r>
-      <w:bookmarkStart w:id="0" w:name="_GoBack"/>
-      <w:bookmarkEnd w:id="0"/>
-      <w:r>
-        <w:rPr>
-          <w:sz w:val="24"/>
-          <w:szCs w:val="24"/>
-        </w:rPr>
-        <w:t xml:space="preserve">able. Normally, diabetic patients have log books </w:t>
+        <w:t xml:space="preserve"> with well explained charts, notifications, specialist interactions and other implementations that makes the life of a diabetic patient comfortable. Normally, diabetic patients have log books </w:t>
       </w:r>
       <w:r>
         <w:rPr>
@@ -129,13 +1364,134 @@
           <w:szCs w:val="40"/>
         </w:rPr>
       </w:pPr>
-      <w:r>
-        <w:rPr>
-          <w:b/>
-          <w:sz w:val="40"/>
-          <w:szCs w:val="40"/>
-        </w:rPr>
-        <w:t>Chapter One – Introduction</w:t>
+    </w:p>
+    <w:p>
+      <w:pPr>
+        <w:rPr>
+          <w:b/>
+          <w:sz w:val="40"/>
+          <w:szCs w:val="40"/>
+        </w:rPr>
+      </w:pPr>
+    </w:p>
+    <w:p>
+      <w:pPr>
+        <w:rPr>
+          <w:b/>
+          <w:sz w:val="40"/>
+          <w:szCs w:val="40"/>
+        </w:rPr>
+      </w:pPr>
+    </w:p>
+    <w:p>
+      <w:pPr>
+        <w:rPr>
+          <w:b/>
+          <w:sz w:val="40"/>
+          <w:szCs w:val="40"/>
+        </w:rPr>
+      </w:pPr>
+    </w:p>
+    <w:p>
+      <w:pPr>
+        <w:rPr>
+          <w:b/>
+          <w:sz w:val="40"/>
+          <w:szCs w:val="40"/>
+        </w:rPr>
+      </w:pPr>
+    </w:p>
+    <w:p>
+      <w:pPr>
+        <w:rPr>
+          <w:b/>
+          <w:sz w:val="40"/>
+          <w:szCs w:val="40"/>
+        </w:rPr>
+      </w:pPr>
+    </w:p>
+    <w:p>
+      <w:pPr>
+        <w:rPr>
+          <w:b/>
+          <w:sz w:val="40"/>
+          <w:szCs w:val="40"/>
+        </w:rPr>
+      </w:pPr>
+    </w:p>
+    <w:p>
+      <w:pPr>
+        <w:rPr>
+          <w:b/>
+          <w:sz w:val="40"/>
+          <w:szCs w:val="40"/>
+        </w:rPr>
+      </w:pPr>
+    </w:p>
+    <w:p>
+      <w:pPr>
+        <w:rPr>
+          <w:b/>
+          <w:sz w:val="40"/>
+          <w:szCs w:val="40"/>
+        </w:rPr>
+      </w:pPr>
+    </w:p>
+    <w:p>
+      <w:pPr>
+        <w:rPr>
+          <w:b/>
+          <w:sz w:val="40"/>
+          <w:szCs w:val="40"/>
+        </w:rPr>
+      </w:pPr>
+    </w:p>
+    <w:p>
+      <w:pPr>
+        <w:rPr>
+          <w:b/>
+          <w:sz w:val="40"/>
+          <w:szCs w:val="40"/>
+        </w:rPr>
+      </w:pPr>
+    </w:p>
+    <w:p>
+      <w:pPr>
+        <w:jc w:val="center"/>
+        <w:rPr>
+          <w:b/>
+          <w:sz w:val="36"/>
+          <w:szCs w:val="36"/>
+          <w:u w:val="single"/>
+        </w:rPr>
+      </w:pPr>
+      <w:r>
+        <w:rPr>
+          <w:b/>
+          <w:sz w:val="40"/>
+          <w:szCs w:val="40"/>
+          <w:u w:val="single"/>
+        </w:rPr>
+        <w:lastRenderedPageBreak/>
+        <w:t>Chapter One</w:t>
+      </w:r>
+      <w:r>
+        <w:rPr>
+          <w:b/>
+          <w:sz w:val="40"/>
+          <w:szCs w:val="40"/>
+          <w:u w:val="single"/>
+        </w:rPr>
+        <w:t xml:space="preserve"> - </w:t>
+      </w:r>
+      <w:r>
+        <w:rPr>
+          <w:b/>
+          <w:sz w:val="40"/>
+          <w:szCs w:val="40"/>
+          <w:u w:val="single"/>
+        </w:rPr>
+        <w:t>Introduction</w:t>
       </w:r>
     </w:p>
     <w:p>
@@ -330,223 +1686,206 @@
           <w:sz w:val="24"/>
           <w:szCs w:val="24"/>
         </w:rPr>
+        <w:t xml:space="preserve">This is when the body’s pancreas that is responsible for producing insulin is not able to do so. Also known as childhood-onset, juvenile </w:t>
+      </w:r>
+      <w:r>
+        <w:rPr>
+          <w:sz w:val="24"/>
+          <w:szCs w:val="24"/>
+        </w:rPr>
+        <w:t xml:space="preserve">and insulin-dependent, it is mostly diagnosed in young people. However, Adults are not exempted from its reach. Continuous yearn to urinate, </w:t>
+      </w:r>
+      <w:r>
+        <w:rPr>
+          <w:sz w:val="24"/>
+          <w:szCs w:val="24"/>
+        </w:rPr>
+        <w:t xml:space="preserve">excessive </w:t>
+      </w:r>
+      <w:r>
+        <w:rPr>
+          <w:sz w:val="24"/>
+          <w:szCs w:val="24"/>
+        </w:rPr>
+        <w:t>thirst,</w:t>
+      </w:r>
+      <w:r>
+        <w:rPr>
+          <w:sz w:val="24"/>
+          <w:szCs w:val="24"/>
+        </w:rPr>
+        <w:t xml:space="preserve"> hunger, </w:t>
+      </w:r>
+      <w:r>
+        <w:rPr>
+          <w:sz w:val="24"/>
+          <w:szCs w:val="24"/>
+        </w:rPr>
+        <w:t xml:space="preserve">unexpected </w:t>
+      </w:r>
+      <w:r>
+        <w:rPr>
+          <w:sz w:val="24"/>
+          <w:szCs w:val="24"/>
+        </w:rPr>
+        <w:t xml:space="preserve">weight loss, </w:t>
+      </w:r>
+      <w:r>
+        <w:rPr>
+          <w:sz w:val="24"/>
+          <w:szCs w:val="24"/>
+        </w:rPr>
+        <w:t>blurred vision, etc</w:t>
+      </w:r>
+      <w:r>
+        <w:rPr>
+          <w:sz w:val="24"/>
+          <w:szCs w:val="24"/>
+        </w:rPr>
+        <w:t>.</w:t>
+      </w:r>
+      <w:r>
+        <w:rPr>
+          <w:sz w:val="24"/>
+          <w:szCs w:val="24"/>
+        </w:rPr>
+        <w:t xml:space="preserve"> are some common symptoms characterizing type 1 diabetes. People having type 1 diabetes are mostly re</w:t>
+      </w:r>
+      <w:r>
+        <w:rPr>
+          <w:sz w:val="24"/>
+          <w:szCs w:val="24"/>
+        </w:rPr>
+        <w:t>q</w:t>
+      </w:r>
+      <w:r>
+        <w:rPr>
+          <w:sz w:val="24"/>
+          <w:szCs w:val="24"/>
+        </w:rPr>
+        <w:t xml:space="preserve">uired to take insulin every day to stay alive. </w:t>
+      </w:r>
+    </w:p>
+    <w:p>
+      <w:pPr>
+        <w:rPr>
+          <w:b/>
+          <w:sz w:val="24"/>
+          <w:szCs w:val="24"/>
+        </w:rPr>
+      </w:pPr>
+      <w:r>
+        <w:rPr>
+          <w:b/>
+          <w:sz w:val="24"/>
+          <w:szCs w:val="24"/>
+        </w:rPr>
+        <w:t>Type 2</w:t>
+      </w:r>
+    </w:p>
+    <w:p>
+      <w:pPr>
+        <w:rPr>
+          <w:sz w:val="24"/>
+          <w:szCs w:val="24"/>
+        </w:rPr>
+      </w:pPr>
+      <w:r>
+        <w:rPr>
+          <w:sz w:val="24"/>
+          <w:szCs w:val="24"/>
+        </w:rPr>
+        <w:t xml:space="preserve">Normally referred to as non-insulin dependent or adult onset diabetes, type 2 diabetes is the commonest and usually occurs in adults. With type 2, the insulin produced by the body’s pancreas cannot be fully exhausted by the body due to aged cells, physical inactivity and excess weight. It has similar symptoms as type 1, but it takes time for them to show making it difficult to be easily diagnosed in the early stages.  </w:t>
+      </w:r>
+    </w:p>
+    <w:p>
+      <w:pPr>
+        <w:rPr>
+          <w:b/>
+          <w:sz w:val="24"/>
+          <w:szCs w:val="24"/>
+        </w:rPr>
+      </w:pPr>
+      <w:r>
+        <w:rPr>
+          <w:b/>
+          <w:sz w:val="24"/>
+          <w:szCs w:val="24"/>
+        </w:rPr>
+        <w:t>Gestational</w:t>
+      </w:r>
+    </w:p>
+    <w:p>
+      <w:pPr>
+        <w:rPr>
+          <w:sz w:val="24"/>
+          <w:szCs w:val="24"/>
+        </w:rPr>
+      </w:pPr>
+      <w:r>
+        <w:rPr>
+          <w:sz w:val="24"/>
+          <w:szCs w:val="24"/>
+        </w:rPr>
+        <w:t xml:space="preserve">Gestational diabetes occur in some women during their pregnancy. This occurrence does not mean that they had the disease earlier on or they will have it after delivery. </w:t>
+      </w:r>
+      <w:r>
+        <w:rPr>
+          <w:sz w:val="24"/>
+          <w:szCs w:val="24"/>
+        </w:rPr>
+        <w:t>Nonetheless</w:t>
+      </w:r>
+      <w:r>
+        <w:rPr>
+          <w:sz w:val="24"/>
+          <w:szCs w:val="24"/>
+        </w:rPr>
+        <w:t xml:space="preserve">, it is advisable to be </w:t>
+      </w:r>
+      <w:r>
+        <w:rPr>
+          <w:sz w:val="24"/>
+          <w:szCs w:val="24"/>
+        </w:rPr>
+        <w:t>constantly</w:t>
+      </w:r>
+      <w:r>
+        <w:rPr>
+          <w:sz w:val="24"/>
+          <w:szCs w:val="24"/>
+        </w:rPr>
+        <w:t xml:space="preserve"> checked by a practi</w:t>
+      </w:r>
+      <w:r>
+        <w:rPr>
+          <w:sz w:val="24"/>
+          <w:szCs w:val="24"/>
+        </w:rPr>
+        <w:t>ti</w:t>
+      </w:r>
+      <w:r>
+        <w:rPr>
+          <w:sz w:val="24"/>
+          <w:szCs w:val="24"/>
+        </w:rPr>
+        <w:t xml:space="preserve">oner because both the child and mother can </w:t>
+      </w:r>
+      <w:r>
+        <w:rPr>
+          <w:sz w:val="24"/>
+          <w:szCs w:val="24"/>
+        </w:rPr>
         <w:lastRenderedPageBreak/>
-        <w:t xml:space="preserve">This is when the body’s pancreas that is responsible for producing insulin is not able to do so. Also known as childhood-onset, juvenile </w:t>
-      </w:r>
-      <w:r>
-        <w:rPr>
-          <w:sz w:val="24"/>
-          <w:szCs w:val="24"/>
-        </w:rPr>
-        <w:t xml:space="preserve">and insulin-dependent, it is mostly diagnosed in young people. However, Adults are not exempted from its reach. Continuous yearn to urinate, </w:t>
-      </w:r>
-      <w:r>
-        <w:rPr>
-          <w:sz w:val="24"/>
-          <w:szCs w:val="24"/>
-        </w:rPr>
-        <w:t xml:space="preserve">excessive </w:t>
-      </w:r>
-      <w:r>
-        <w:rPr>
-          <w:sz w:val="24"/>
-          <w:szCs w:val="24"/>
-        </w:rPr>
-        <w:t>thirst,</w:t>
-      </w:r>
-      <w:r>
-        <w:rPr>
-          <w:sz w:val="24"/>
-          <w:szCs w:val="24"/>
-        </w:rPr>
-        <w:t xml:space="preserve"> hunger, </w:t>
-      </w:r>
-      <w:r>
-        <w:rPr>
-          <w:sz w:val="24"/>
-          <w:szCs w:val="24"/>
-        </w:rPr>
-        <w:t xml:space="preserve">unexpected </w:t>
-      </w:r>
-      <w:r>
-        <w:rPr>
-          <w:sz w:val="24"/>
-          <w:szCs w:val="24"/>
-        </w:rPr>
-        <w:t xml:space="preserve">weight loss, </w:t>
-      </w:r>
-      <w:r>
-        <w:rPr>
-          <w:sz w:val="24"/>
-          <w:szCs w:val="24"/>
-        </w:rPr>
-        <w:t>blurred vision, etc</w:t>
-      </w:r>
-      <w:r>
-        <w:rPr>
-          <w:sz w:val="24"/>
-          <w:szCs w:val="24"/>
-        </w:rPr>
-        <w:t>.</w:t>
-      </w:r>
-      <w:r>
-        <w:rPr>
-          <w:sz w:val="24"/>
-          <w:szCs w:val="24"/>
-        </w:rPr>
-        <w:t xml:space="preserve"> are some common symptoms characterizing type 1 diabetes. People having type 1 diabetes are mostly re</w:t>
-      </w:r>
-      <w:r>
-        <w:rPr>
-          <w:sz w:val="24"/>
-          <w:szCs w:val="24"/>
-        </w:rPr>
-        <w:t>q</w:t>
-      </w:r>
-      <w:r>
-        <w:rPr>
-          <w:sz w:val="24"/>
-          <w:szCs w:val="24"/>
-        </w:rPr>
-        <w:t xml:space="preserve">uired to take insulin every day to stay alive. </w:t>
-      </w:r>
-    </w:p>
-    <w:p>
-      <w:pPr>
-        <w:rPr>
-          <w:b/>
-          <w:sz w:val="24"/>
-          <w:szCs w:val="24"/>
-        </w:rPr>
-      </w:pPr>
-      <w:r>
-        <w:rPr>
-          <w:b/>
-          <w:sz w:val="24"/>
-          <w:szCs w:val="24"/>
-        </w:rPr>
-        <w:t>Type 2</w:t>
-      </w:r>
-    </w:p>
-    <w:p>
-      <w:pPr>
-        <w:rPr>
-          <w:sz w:val="24"/>
-          <w:szCs w:val="24"/>
-        </w:rPr>
-      </w:pPr>
-      <w:r>
-        <w:rPr>
-          <w:sz w:val="24"/>
-          <w:szCs w:val="24"/>
-        </w:rPr>
-        <w:t xml:space="preserve">Normally referred to as non-insulin dependent or adult onset diabetes, type 2 diabetes is the commonest and usually occurs in adults. With type 2, the insulin produced by the body’s pancreas cannot be fully exhausted by the body due to aged cells, physical inactivity and excess weight. It has similar symptoms as type 1, but it takes time for them to show making it difficult to be easily diagnosed in the early stages.  </w:t>
-      </w:r>
-    </w:p>
-    <w:p>
-      <w:pPr>
-        <w:rPr>
-          <w:b/>
-          <w:sz w:val="24"/>
-          <w:szCs w:val="24"/>
-        </w:rPr>
-      </w:pPr>
-      <w:r>
-        <w:rPr>
-          <w:b/>
-          <w:sz w:val="24"/>
-          <w:szCs w:val="24"/>
-        </w:rPr>
-        <w:t>Gestational</w:t>
-      </w:r>
-    </w:p>
-    <w:p>
-      <w:pPr>
-        <w:rPr>
-          <w:sz w:val="24"/>
-          <w:szCs w:val="24"/>
-        </w:rPr>
-      </w:pPr>
-      <w:r>
-        <w:rPr>
-          <w:sz w:val="24"/>
-          <w:szCs w:val="24"/>
-        </w:rPr>
-        <w:t xml:space="preserve">Gestational diabetes occur in some women during their pregnancy. This occurrence does not mean that they had the disease earlier on or they will have it after delivery. </w:t>
-      </w:r>
-      <w:proofErr w:type="spellStart"/>
-      <w:r>
-        <w:rPr>
-          <w:sz w:val="24"/>
-          <w:szCs w:val="24"/>
-        </w:rPr>
-        <w:t>Nontheless</w:t>
-      </w:r>
-      <w:proofErr w:type="spellEnd"/>
-      <w:r>
-        <w:rPr>
-          <w:sz w:val="24"/>
-          <w:szCs w:val="24"/>
-        </w:rPr>
-        <w:t xml:space="preserve">, it is advisable to be </w:t>
-      </w:r>
-      <w:proofErr w:type="spellStart"/>
-      <w:r>
-        <w:rPr>
-          <w:sz w:val="24"/>
-          <w:szCs w:val="24"/>
-        </w:rPr>
-        <w:t>constanly</w:t>
-      </w:r>
-      <w:proofErr w:type="spellEnd"/>
-      <w:r>
-        <w:rPr>
-          <w:sz w:val="24"/>
-          <w:szCs w:val="24"/>
-        </w:rPr>
-        <w:t xml:space="preserve"> checked by a </w:t>
-      </w:r>
-      <w:proofErr w:type="spellStart"/>
-      <w:r>
-        <w:rPr>
-          <w:sz w:val="24"/>
-          <w:szCs w:val="24"/>
-        </w:rPr>
-        <w:t>practioner</w:t>
-      </w:r>
-      <w:proofErr w:type="spellEnd"/>
-      <w:r>
-        <w:rPr>
-          <w:sz w:val="24"/>
-          <w:szCs w:val="24"/>
-        </w:rPr>
-        <w:t xml:space="preserve"> because both the child and mother can </w:t>
-      </w:r>
-      <w:proofErr w:type="gramStart"/>
-      <w:r>
-        <w:rPr>
-          <w:sz w:val="24"/>
-          <w:szCs w:val="24"/>
-        </w:rPr>
-        <w:t>acquire</w:t>
-      </w:r>
-      <w:proofErr w:type="gramEnd"/>
-      <w:r>
-        <w:rPr>
-          <w:sz w:val="24"/>
-          <w:szCs w:val="24"/>
-        </w:rPr>
-        <w:t xml:space="preserve"> type 2 </w:t>
-      </w:r>
-      <w:proofErr w:type="spellStart"/>
-      <w:r>
-        <w:rPr>
-          <w:sz w:val="24"/>
-          <w:szCs w:val="24"/>
-        </w:rPr>
-        <w:t>diabtes</w:t>
-      </w:r>
-      <w:proofErr w:type="spellEnd"/>
+        <w:t xml:space="preserve">acquire type 2 </w:t>
+      </w:r>
+      <w:r>
+        <w:rPr>
+          <w:sz w:val="24"/>
+          <w:szCs w:val="24"/>
+        </w:rPr>
+        <w:t>diabetes</w:t>
+      </w:r>
       <w:r>
         <w:rPr>
           <w:sz w:val="24"/>
@@ -554,15 +1893,13 @@
         </w:rPr>
         <w:t xml:space="preserve"> after </w:t>
       </w:r>
-      <w:proofErr w:type="spellStart"/>
-      <w:r>
-        <w:rPr>
-          <w:sz w:val="24"/>
-          <w:szCs w:val="24"/>
-        </w:rPr>
-        <w:t>gestatational</w:t>
-      </w:r>
-      <w:proofErr w:type="spellEnd"/>
+      <w:r>
+        <w:rPr>
+          <w:sz w:val="24"/>
+          <w:szCs w:val="24"/>
+        </w:rPr>
+        <w:t>gestational</w:t>
+      </w:r>
       <w:r>
         <w:rPr>
           <w:sz w:val="24"/>
@@ -590,23 +1927,7 @@
           <w:sz w:val="24"/>
           <w:szCs w:val="24"/>
         </w:rPr>
-        <w:t xml:space="preserve">ult of </w:t>
-      </w:r>
-      <w:proofErr w:type="gramStart"/>
-      <w:r>
-        <w:rPr>
-          <w:sz w:val="24"/>
-          <w:szCs w:val="24"/>
-        </w:rPr>
-        <w:t>inheritance</w:t>
-      </w:r>
-      <w:proofErr w:type="gramEnd"/>
-      <w:r>
-        <w:rPr>
-          <w:sz w:val="24"/>
-          <w:szCs w:val="24"/>
-        </w:rPr>
-        <w:t xml:space="preserve"> and conditions in which an individual moves between normality and diabetes. </w:t>
+        <w:t xml:space="preserve">ult of inheritance and conditions in which an individual moves between normality and diabetes. </w:t>
       </w:r>
     </w:p>
     <w:p>
@@ -764,11 +2085,154 @@
     <w:p>
       <w:pPr>
         <w:rPr>
-          <w:b/>
-          <w:sz w:val="24"/>
-          <w:szCs w:val="24"/>
-        </w:rPr>
-      </w:pPr>
+          <w:sz w:val="24"/>
+          <w:szCs w:val="24"/>
+        </w:rPr>
+      </w:pPr>
+      <w:r>
+        <w:rPr>
+          <w:sz w:val="24"/>
+          <w:szCs w:val="24"/>
+        </w:rPr>
+        <w:t xml:space="preserve">Imagine how tiring it will be for diabetic patients to manually write down all their recordings in terms of blood sugar, blood pressure, weight </w:t>
+      </w:r>
+      <w:proofErr w:type="spellStart"/>
+      <w:r>
+        <w:rPr>
+          <w:sz w:val="24"/>
+          <w:szCs w:val="24"/>
+        </w:rPr>
+        <w:t>etc</w:t>
+      </w:r>
+      <w:proofErr w:type="spellEnd"/>
+      <w:r>
+        <w:rPr>
+          <w:sz w:val="24"/>
+          <w:szCs w:val="24"/>
+        </w:rPr>
+        <w:t xml:space="preserve"> in notebooks, the calculations they would have to do in order to determine their diabetes progress overtime, the errors they are susceptible to making, the inconsistencies that may arise </w:t>
+      </w:r>
+      <w:r>
+        <w:rPr>
+          <w:sz w:val="24"/>
+          <w:szCs w:val="24"/>
+        </w:rPr>
+        <w:t>when they</w:t>
+      </w:r>
+      <w:r>
+        <w:rPr>
+          <w:sz w:val="24"/>
+          <w:szCs w:val="24"/>
+        </w:rPr>
+        <w:t xml:space="preserve"> forget</w:t>
+      </w:r>
+      <w:r>
+        <w:rPr>
+          <w:sz w:val="24"/>
+          <w:szCs w:val="24"/>
+        </w:rPr>
+        <w:t xml:space="preserve"> to</w:t>
+      </w:r>
+      <w:r>
+        <w:rPr>
+          <w:sz w:val="24"/>
+          <w:szCs w:val="24"/>
+        </w:rPr>
+        <w:t xml:space="preserve"> </w:t>
+      </w:r>
+      <w:r>
+        <w:rPr>
+          <w:sz w:val="24"/>
+          <w:szCs w:val="24"/>
+        </w:rPr>
+        <w:t>record vital information</w:t>
+      </w:r>
+      <w:r>
+        <w:rPr>
+          <w:sz w:val="24"/>
+          <w:szCs w:val="24"/>
+        </w:rPr>
+        <w:t>, the cost and stress involved in transportation to the hospital for appointments</w:t>
+      </w:r>
+      <w:r>
+        <w:rPr>
+          <w:sz w:val="24"/>
+          <w:szCs w:val="24"/>
+        </w:rPr>
+        <w:t>, prescriptions and medical checkups and n</w:t>
+      </w:r>
+      <w:r>
+        <w:rPr>
+          <w:sz w:val="24"/>
+          <w:szCs w:val="24"/>
+        </w:rPr>
+        <w:t xml:space="preserve">ot forgetting the queues </w:t>
+      </w:r>
+      <w:r>
+        <w:rPr>
+          <w:sz w:val="24"/>
+          <w:szCs w:val="24"/>
+        </w:rPr>
+        <w:t>they</w:t>
+      </w:r>
+      <w:r>
+        <w:rPr>
+          <w:sz w:val="24"/>
+          <w:szCs w:val="24"/>
+        </w:rPr>
+        <w:t xml:space="preserve"> </w:t>
+      </w:r>
+      <w:r>
+        <w:rPr>
+          <w:sz w:val="24"/>
+          <w:szCs w:val="24"/>
+        </w:rPr>
+        <w:t>would</w:t>
+      </w:r>
+      <w:r>
+        <w:rPr>
+          <w:sz w:val="24"/>
+          <w:szCs w:val="24"/>
+        </w:rPr>
+        <w:t xml:space="preserve"> have to endure at </w:t>
+      </w:r>
+      <w:r>
+        <w:rPr>
+          <w:sz w:val="24"/>
+          <w:szCs w:val="24"/>
+        </w:rPr>
+        <w:t>the hospital</w:t>
+      </w:r>
+      <w:r>
+        <w:rPr>
+          <w:sz w:val="24"/>
+          <w:szCs w:val="24"/>
+        </w:rPr>
+        <w:t xml:space="preserve">. </w:t>
+      </w:r>
+      <w:r>
+        <w:rPr>
+          <w:sz w:val="24"/>
+          <w:szCs w:val="24"/>
+        </w:rPr>
+        <w:t xml:space="preserve">Diabetes is a chronic disease which can live with an individual his or her whole life. Therefore, its treatment must be done with motivation, guidance and convenience. The proposed system seeks to provide a system which allows patients </w:t>
+      </w:r>
+      <w:proofErr w:type="gramStart"/>
+      <w:r>
+        <w:rPr>
+          <w:sz w:val="24"/>
+          <w:szCs w:val="24"/>
+        </w:rPr>
+        <w:t>to</w:t>
+      </w:r>
+      <w:proofErr w:type="gramEnd"/>
+      <w:r>
+        <w:rPr>
+          <w:sz w:val="24"/>
+          <w:szCs w:val="24"/>
+        </w:rPr>
+        <w:t xml:space="preserve"> easily and consistently log their medical records information, use interactive and self-explanatory charts to present patients’ diabetes progress and ensure a convenient interaction between a patient a diabetic specialist. </w:t>
+      </w:r>
     </w:p>
     <w:p>
       <w:pPr>
@@ -778,15 +2242,158 @@
           <w:szCs w:val="32"/>
         </w:rPr>
       </w:pPr>
-    </w:p>
-    <w:p>
-      <w:pPr>
+      <w:r>
         <w:rPr>
           <w:b/>
           <w:sz w:val="32"/>
           <w:szCs w:val="32"/>
         </w:rPr>
-      </w:pPr>
+        <w:t>Aims</w:t>
+      </w:r>
+    </w:p>
+    <w:p>
+      <w:pPr>
+        <w:rPr>
+          <w:sz w:val="24"/>
+          <w:szCs w:val="24"/>
+        </w:rPr>
+      </w:pPr>
+      <w:r>
+        <w:rPr>
+          <w:sz w:val="24"/>
+          <w:szCs w:val="24"/>
+        </w:rPr>
+        <w:t>The Proposed System aims to help</w:t>
+      </w:r>
+      <w:r>
+        <w:rPr>
+          <w:sz w:val="24"/>
+          <w:szCs w:val="24"/>
+        </w:rPr>
+        <w:t xml:space="preserve"> </w:t>
+      </w:r>
+      <w:r>
+        <w:rPr>
+          <w:sz w:val="24"/>
+          <w:szCs w:val="24"/>
+        </w:rPr>
+        <w:t xml:space="preserve">diabetic </w:t>
+      </w:r>
+      <w:r>
+        <w:rPr>
+          <w:sz w:val="24"/>
+          <w:szCs w:val="24"/>
+        </w:rPr>
+        <w:t>patients</w:t>
+      </w:r>
+      <w:r>
+        <w:rPr>
+          <w:sz w:val="24"/>
+          <w:szCs w:val="24"/>
+        </w:rPr>
+        <w:t xml:space="preserve">: </w:t>
+      </w:r>
+    </w:p>
+    <w:p>
+      <w:pPr>
+        <w:pStyle w:val="ListParagraph"/>
+        <w:numPr>
+          <w:ilvl w:val="0"/>
+          <w:numId w:val="1"/>
+        </w:numPr>
+        <w:rPr>
+          <w:sz w:val="24"/>
+          <w:szCs w:val="24"/>
+        </w:rPr>
+      </w:pPr>
+      <w:r>
+        <w:rPr>
+          <w:sz w:val="24"/>
+          <w:szCs w:val="24"/>
+        </w:rPr>
+        <w:t>Easily log</w:t>
+      </w:r>
+      <w:r>
+        <w:rPr>
+          <w:sz w:val="24"/>
+          <w:szCs w:val="24"/>
+        </w:rPr>
+        <w:t xml:space="preserve"> medical records </w:t>
+      </w:r>
+    </w:p>
+    <w:p>
+      <w:pPr>
+        <w:pStyle w:val="ListParagraph"/>
+        <w:numPr>
+          <w:ilvl w:val="0"/>
+          <w:numId w:val="1"/>
+        </w:numPr>
+        <w:rPr>
+          <w:sz w:val="24"/>
+          <w:szCs w:val="24"/>
+        </w:rPr>
+      </w:pPr>
+      <w:r>
+        <w:rPr>
+          <w:sz w:val="24"/>
+          <w:szCs w:val="24"/>
+        </w:rPr>
+        <w:t xml:space="preserve">Easily monitor </w:t>
+      </w:r>
+      <w:r>
+        <w:rPr>
+          <w:sz w:val="24"/>
+          <w:szCs w:val="24"/>
+        </w:rPr>
+        <w:t>diabetes progress</w:t>
+      </w:r>
+    </w:p>
+    <w:p>
+      <w:pPr>
+        <w:pStyle w:val="ListParagraph"/>
+        <w:numPr>
+          <w:ilvl w:val="0"/>
+          <w:numId w:val="1"/>
+        </w:numPr>
+        <w:rPr>
+          <w:sz w:val="24"/>
+          <w:szCs w:val="24"/>
+        </w:rPr>
+      </w:pPr>
+      <w:r>
+        <w:rPr>
+          <w:sz w:val="24"/>
+          <w:szCs w:val="24"/>
+        </w:rPr>
+        <w:t xml:space="preserve">Connect to diabetes Specialists </w:t>
+      </w:r>
+    </w:p>
+    <w:p>
+      <w:pPr>
+        <w:pStyle w:val="ListParagraph"/>
+        <w:numPr>
+          <w:ilvl w:val="0"/>
+          <w:numId w:val="1"/>
+        </w:numPr>
+        <w:rPr>
+          <w:sz w:val="24"/>
+          <w:szCs w:val="24"/>
+        </w:rPr>
+      </w:pPr>
+      <w:r>
+        <w:rPr>
+          <w:sz w:val="24"/>
+          <w:szCs w:val="24"/>
+        </w:rPr>
+        <w:t>M</w:t>
+      </w:r>
+      <w:r>
+        <w:rPr>
+          <w:sz w:val="24"/>
+          <w:szCs w:val="24"/>
+        </w:rPr>
+        <w:t>aintain good quality and healthy life</w:t>
+      </w:r>
     </w:p>
     <w:p>
       <w:pPr>
@@ -796,15 +2403,191 @@
           <w:szCs w:val="32"/>
         </w:rPr>
       </w:pPr>
-    </w:p>
-    <w:p>
-      <w:pPr>
+      <w:r>
         <w:rPr>
           <w:b/>
           <w:sz w:val="32"/>
           <w:szCs w:val="32"/>
         </w:rPr>
-      </w:pPr>
+        <w:lastRenderedPageBreak/>
+        <w:t>Objectives</w:t>
+      </w:r>
+    </w:p>
+    <w:p>
+      <w:pPr>
+        <w:pStyle w:val="ListParagraph"/>
+        <w:numPr>
+          <w:ilvl w:val="0"/>
+          <w:numId w:val="2"/>
+        </w:numPr>
+        <w:rPr>
+          <w:sz w:val="24"/>
+          <w:szCs w:val="24"/>
+        </w:rPr>
+      </w:pPr>
+      <w:r>
+        <w:rPr>
+          <w:sz w:val="24"/>
+          <w:szCs w:val="24"/>
+        </w:rPr>
+        <w:t xml:space="preserve">Use simple and user friendly interfaces to help patients log, update and </w:t>
+      </w:r>
+      <w:r>
+        <w:rPr>
+          <w:sz w:val="24"/>
+          <w:szCs w:val="24"/>
+        </w:rPr>
+        <w:t>delete their</w:t>
+      </w:r>
+      <w:r>
+        <w:rPr>
+          <w:sz w:val="24"/>
+          <w:szCs w:val="24"/>
+        </w:rPr>
+        <w:t xml:space="preserve"> medical records easily. </w:t>
+      </w:r>
+    </w:p>
+    <w:p>
+      <w:pPr>
+        <w:pStyle w:val="ListParagraph"/>
+        <w:numPr>
+          <w:ilvl w:val="0"/>
+          <w:numId w:val="2"/>
+        </w:numPr>
+        <w:rPr>
+          <w:sz w:val="24"/>
+          <w:szCs w:val="24"/>
+        </w:rPr>
+      </w:pPr>
+      <w:r>
+        <w:rPr>
+          <w:sz w:val="24"/>
+          <w:szCs w:val="24"/>
+        </w:rPr>
+        <w:t>Use self-explanatory and flexible chart types like bar, lines and splines to display patients’ medical records (blood sugar level, blood pressure, weight etc.) and also ensure interactivity by allowing patients to display their records in terms of days, weeks, months and years.</w:t>
+      </w:r>
+    </w:p>
+    <w:p>
+      <w:pPr>
+        <w:pStyle w:val="ListParagraph"/>
+        <w:numPr>
+          <w:ilvl w:val="0"/>
+          <w:numId w:val="2"/>
+        </w:numPr>
+        <w:rPr>
+          <w:sz w:val="24"/>
+          <w:szCs w:val="24"/>
+        </w:rPr>
+      </w:pPr>
+      <w:r>
+        <w:rPr>
+          <w:sz w:val="24"/>
+          <w:szCs w:val="24"/>
+        </w:rPr>
+        <w:t>Use push notifications to prompt patients and their specialists when patient’s conditions are above maximum or below minimum</w:t>
+      </w:r>
+      <w:r>
+        <w:rPr>
+          <w:sz w:val="24"/>
+          <w:szCs w:val="24"/>
+        </w:rPr>
+        <w:t xml:space="preserve"> levels. </w:t>
+      </w:r>
+    </w:p>
+    <w:p>
+      <w:pPr>
+        <w:pStyle w:val="ListParagraph"/>
+        <w:numPr>
+          <w:ilvl w:val="0"/>
+          <w:numId w:val="2"/>
+        </w:numPr>
+        <w:rPr>
+          <w:sz w:val="24"/>
+          <w:szCs w:val="24"/>
+        </w:rPr>
+      </w:pPr>
+      <w:r>
+        <w:rPr>
+          <w:sz w:val="24"/>
+          <w:szCs w:val="24"/>
+        </w:rPr>
+        <w:t xml:space="preserve">Connect patients </w:t>
+      </w:r>
+      <w:r>
+        <w:rPr>
+          <w:sz w:val="24"/>
+          <w:szCs w:val="24"/>
+        </w:rPr>
+        <w:t>to</w:t>
+      </w:r>
+      <w:r>
+        <w:rPr>
+          <w:sz w:val="24"/>
+          <w:szCs w:val="24"/>
+        </w:rPr>
+        <w:t xml:space="preserve"> diabetes specialists </w:t>
+      </w:r>
+      <w:r>
+        <w:rPr>
+          <w:sz w:val="24"/>
+          <w:szCs w:val="24"/>
+        </w:rPr>
+        <w:t>through voice communication and  chat messaging</w:t>
+      </w:r>
+    </w:p>
+    <w:p>
+      <w:pPr>
+        <w:pStyle w:val="ListParagraph"/>
+        <w:numPr>
+          <w:ilvl w:val="0"/>
+          <w:numId w:val="2"/>
+        </w:numPr>
+        <w:rPr>
+          <w:sz w:val="24"/>
+          <w:szCs w:val="24"/>
+        </w:rPr>
+      </w:pPr>
+      <w:r>
+        <w:rPr>
+          <w:sz w:val="24"/>
+          <w:szCs w:val="24"/>
+        </w:rPr>
+        <w:t xml:space="preserve">Allows for </w:t>
+      </w:r>
+      <w:r>
+        <w:rPr>
+          <w:sz w:val="24"/>
+          <w:szCs w:val="24"/>
+        </w:rPr>
+        <w:t>prescrip</w:t>
+      </w:r>
+      <w:r>
+        <w:rPr>
+          <w:sz w:val="24"/>
+          <w:szCs w:val="24"/>
+        </w:rPr>
+        <w:t>tions and appointment schedules to be made between patients and their connected specialists.</w:t>
+      </w:r>
+    </w:p>
+    <w:p>
+      <w:pPr>
+        <w:pStyle w:val="ListParagraph"/>
+        <w:numPr>
+          <w:ilvl w:val="0"/>
+          <w:numId w:val="2"/>
+        </w:numPr>
+        <w:rPr>
+          <w:sz w:val="24"/>
+          <w:szCs w:val="24"/>
+        </w:rPr>
+      </w:pPr>
+      <w:r>
+        <w:rPr>
+          <w:sz w:val="24"/>
+          <w:szCs w:val="24"/>
+        </w:rPr>
+        <w:t>Provide up to date information and knowledge on appropriate lifestyle, eating habits and guidance tips on diabetes management from accredited organizations like the American Diabetes Association</w:t>
+      </w:r>
     </w:p>
     <w:p>
       <w:pPr>
@@ -814,15 +2597,29 @@
           <w:szCs w:val="32"/>
         </w:rPr>
       </w:pPr>
-    </w:p>
-    <w:p>
-      <w:pPr>
+      <w:r>
         <w:rPr>
           <w:b/>
           <w:sz w:val="32"/>
           <w:szCs w:val="32"/>
         </w:rPr>
-      </w:pPr>
+        <w:t>Scope</w:t>
+      </w:r>
+    </w:p>
+    <w:p>
+      <w:pPr>
+        <w:rPr>
+          <w:sz w:val="24"/>
+          <w:szCs w:val="24"/>
+        </w:rPr>
+      </w:pPr>
+      <w:r>
+        <w:rPr>
+          <w:sz w:val="24"/>
+          <w:szCs w:val="24"/>
+        </w:rPr>
+        <w:t xml:space="preserve">The system focuses on the comfort, convenience and professional support than can be provided for diabetic patients in terms of managing their progress. It allows for specialists with great knowledge and expertise to contribute their quota in the diabetes management process. </w:t>
+      </w:r>
     </w:p>
     <w:p>
       <w:pPr>
@@ -832,23 +2629,181 @@
           <w:szCs w:val="32"/>
         </w:rPr>
       </w:pPr>
-    </w:p>
-    <w:p>
-      <w:pPr>
+      <w:r>
         <w:rPr>
           <w:b/>
           <w:sz w:val="32"/>
           <w:szCs w:val="32"/>
         </w:rPr>
-      </w:pPr>
-    </w:p>
-    <w:p>
-      <w:pPr>
+        <w:t>Limitation</w:t>
+      </w:r>
+      <w:r>
         <w:rPr>
           <w:b/>
           <w:sz w:val="32"/>
           <w:szCs w:val="32"/>
         </w:rPr>
+        <w:t>s</w:t>
+      </w:r>
+    </w:p>
+    <w:p>
+      <w:pPr>
+        <w:rPr>
+          <w:sz w:val="24"/>
+          <w:szCs w:val="24"/>
+        </w:rPr>
+      </w:pPr>
+      <w:r>
+        <w:rPr>
+          <w:sz w:val="24"/>
+          <w:szCs w:val="24"/>
+        </w:rPr>
+        <w:t>Irrespective of the numerous advantages of the proposed system, there are some limitations it faces.</w:t>
+      </w:r>
+    </w:p>
+    <w:p>
+      <w:pPr>
+        <w:pStyle w:val="ListParagraph"/>
+        <w:numPr>
+          <w:ilvl w:val="0"/>
+          <w:numId w:val="4"/>
+        </w:numPr>
+        <w:rPr>
+          <w:sz w:val="24"/>
+          <w:szCs w:val="24"/>
+        </w:rPr>
+      </w:pPr>
+      <w:r>
+        <w:rPr>
+          <w:sz w:val="24"/>
+          <w:szCs w:val="24"/>
+        </w:rPr>
+        <w:t xml:space="preserve">The </w:t>
+      </w:r>
+      <w:r>
+        <w:rPr>
+          <w:sz w:val="24"/>
+          <w:szCs w:val="24"/>
+        </w:rPr>
+        <w:t xml:space="preserve">proposed </w:t>
+      </w:r>
+      <w:r>
+        <w:rPr>
+          <w:sz w:val="24"/>
+          <w:szCs w:val="24"/>
+        </w:rPr>
+        <w:t xml:space="preserve">system is </w:t>
+      </w:r>
+      <w:r>
+        <w:rPr>
+          <w:sz w:val="24"/>
+          <w:szCs w:val="24"/>
+        </w:rPr>
+        <w:t>a mobile application, thereby alienating patients with desktop computers and most importantly, patients outside the tech world.</w:t>
+      </w:r>
+    </w:p>
+    <w:p>
+      <w:pPr>
+        <w:pStyle w:val="ListParagraph"/>
+        <w:numPr>
+          <w:ilvl w:val="0"/>
+          <w:numId w:val="4"/>
+        </w:numPr>
+        <w:rPr>
+          <w:sz w:val="24"/>
+          <w:szCs w:val="24"/>
+        </w:rPr>
+      </w:pPr>
+      <w:r>
+        <w:rPr>
+          <w:sz w:val="24"/>
+          <w:szCs w:val="24"/>
+        </w:rPr>
+        <w:t xml:space="preserve">Internet connectivity is a vital component that will make the use of the system very convenient. </w:t>
+      </w:r>
+    </w:p>
+    <w:p>
+      <w:pPr>
+        <w:pStyle w:val="ListParagraph"/>
+        <w:numPr>
+          <w:ilvl w:val="0"/>
+          <w:numId w:val="4"/>
+        </w:numPr>
+        <w:rPr>
+          <w:sz w:val="24"/>
+          <w:szCs w:val="24"/>
+        </w:rPr>
+      </w:pPr>
+      <w:r>
+        <w:rPr>
+          <w:sz w:val="24"/>
+          <w:szCs w:val="24"/>
+        </w:rPr>
+        <w:t xml:space="preserve">The proposed system does not allow for direct connection between measuring devices and the mobile application. Thus, patients manually log their records using the mobile application. </w:t>
+      </w:r>
+    </w:p>
+    <w:p>
+      <w:pPr>
+        <w:rPr>
+          <w:sz w:val="24"/>
+          <w:szCs w:val="24"/>
+        </w:rPr>
+      </w:pPr>
+    </w:p>
+    <w:p>
+      <w:pPr>
+        <w:rPr>
+          <w:sz w:val="24"/>
+          <w:szCs w:val="24"/>
+        </w:rPr>
+      </w:pPr>
+    </w:p>
+    <w:p>
+      <w:pPr>
+        <w:rPr>
+          <w:sz w:val="24"/>
+          <w:szCs w:val="24"/>
+        </w:rPr>
+      </w:pPr>
+    </w:p>
+    <w:p>
+      <w:pPr>
+        <w:rPr>
+          <w:sz w:val="24"/>
+          <w:szCs w:val="24"/>
+        </w:rPr>
+      </w:pPr>
+    </w:p>
+    <w:p>
+      <w:pPr>
+        <w:jc w:val="center"/>
+        <w:rPr>
+          <w:b/>
+          <w:sz w:val="40"/>
+          <w:szCs w:val="40"/>
+          <w:u w:val="single"/>
+        </w:rPr>
+      </w:pPr>
+      <w:r>
+        <w:rPr>
+          <w:b/>
+          <w:sz w:val="40"/>
+          <w:szCs w:val="40"/>
+          <w:u w:val="single"/>
+        </w:rPr>
+        <w:lastRenderedPageBreak/>
+        <w:t>Chapter Two – Literature Review</w:t>
+      </w:r>
+      <w:bookmarkStart w:id="0" w:name="_GoBack"/>
+      <w:bookmarkEnd w:id="0"/>
+    </w:p>
+    <w:p>
+      <w:pPr>
+        <w:rPr>
+          <w:b/>
+          <w:sz w:val="40"/>
+          <w:szCs w:val="40"/>
+        </w:rPr>
       </w:pPr>
     </w:p>
     <w:p>
@@ -862,6 +2817,23 @@
     </w:p>
     <w:p>
       <w:pPr>
+        <w:pStyle w:val="ListParagraph"/>
+        <w:rPr>
+          <w:sz w:val="24"/>
+          <w:szCs w:val="24"/>
+        </w:rPr>
+      </w:pPr>
+    </w:p>
+    <w:p>
+      <w:pPr>
+        <w:rPr>
+          <w:sz w:val="24"/>
+          <w:szCs w:val="24"/>
+        </w:rPr>
+      </w:pPr>
+    </w:p>
+    <w:p>
+      <w:pPr>
         <w:rPr>
           <w:b/>
           <w:sz w:val="32"/>
@@ -913,12 +2885,102 @@
           <w:szCs w:val="32"/>
         </w:rPr>
       </w:pPr>
-      <w:r>
+    </w:p>
+    <w:p>
+      <w:pPr>
         <w:rPr>
           <w:b/>
           <w:sz w:val="32"/>
           <w:szCs w:val="32"/>
         </w:rPr>
+      </w:pPr>
+    </w:p>
+    <w:p>
+      <w:pPr>
+        <w:rPr>
+          <w:b/>
+          <w:sz w:val="32"/>
+          <w:szCs w:val="32"/>
+        </w:rPr>
+      </w:pPr>
+    </w:p>
+    <w:p>
+      <w:pPr>
+        <w:rPr>
+          <w:b/>
+          <w:sz w:val="32"/>
+          <w:szCs w:val="32"/>
+        </w:rPr>
+      </w:pPr>
+    </w:p>
+    <w:p>
+      <w:pPr>
+        <w:rPr>
+          <w:b/>
+          <w:sz w:val="32"/>
+          <w:szCs w:val="32"/>
+        </w:rPr>
+      </w:pPr>
+    </w:p>
+    <w:p>
+      <w:pPr>
+        <w:rPr>
+          <w:b/>
+          <w:sz w:val="32"/>
+          <w:szCs w:val="32"/>
+        </w:rPr>
+      </w:pPr>
+    </w:p>
+    <w:p>
+      <w:pPr>
+        <w:rPr>
+          <w:b/>
+          <w:sz w:val="32"/>
+          <w:szCs w:val="32"/>
+        </w:rPr>
+      </w:pPr>
+    </w:p>
+    <w:p>
+      <w:pPr>
+        <w:rPr>
+          <w:b/>
+          <w:sz w:val="32"/>
+          <w:szCs w:val="32"/>
+        </w:rPr>
+      </w:pPr>
+    </w:p>
+    <w:p>
+      <w:pPr>
+        <w:rPr>
+          <w:b/>
+          <w:sz w:val="32"/>
+          <w:szCs w:val="32"/>
+        </w:rPr>
+      </w:pPr>
+    </w:p>
+    <w:p>
+      <w:pPr>
+        <w:rPr>
+          <w:b/>
+          <w:sz w:val="32"/>
+          <w:szCs w:val="32"/>
+        </w:rPr>
+      </w:pPr>
+    </w:p>
+    <w:p>
+      <w:pPr>
+        <w:rPr>
+          <w:b/>
+          <w:sz w:val="32"/>
+          <w:szCs w:val="32"/>
+        </w:rPr>
+      </w:pPr>
+      <w:r>
+        <w:rPr>
+          <w:b/>
+          <w:sz w:val="32"/>
+          <w:szCs w:val="32"/>
+        </w:rPr>
         <w:t>References</w:t>
       </w:r>
     </w:p>
@@ -945,7 +3007,7 @@
         </w:rPr>
         <w:t xml:space="preserve"> </w:t>
       </w:r>
-      <w:hyperlink r:id="rId4" w:history="1">
+      <w:hyperlink r:id="rId6" w:history="1">
         <w:r>
           <w:rPr>
             <w:rStyle w:val="Hyperlink"/>
@@ -972,6 +3034,502 @@
     </w:sectPr>
   </w:body>
 </w:document>
+</file>
+
+<file path=word/numbering.xml><?xml version="1.0" encoding="utf-8"?>
+<w:numbering xmlns:wpc="http://schemas.microsoft.com/office/word/2010/wordprocessingCanvas" xmlns:mc="http://schemas.openxmlformats.org/markup-compatibility/2006" xmlns:o="urn:schemas-microsoft-com:office:office" xmlns:r="http://schemas.openxmlformats.org/officeDocument/2006/relationships" xmlns:m="http://schemas.openxmlformats.org/officeDocument/2006/math" xmlns:v="urn:schemas-microsoft-com:vml" xmlns:wp14="http://schemas.microsoft.com/office/word/2010/wordprocessingDrawing" xmlns:wp="http://schemas.openxmlformats.org/drawingml/2006/wordprocessingDrawing" xmlns:w10="urn:schemas-microsoft-com:office:word" xmlns:w="http://schemas.openxmlformats.org/wordprocessingml/2006/main" xmlns:w14="http://schemas.microsoft.com/office/word/2010/wordml" xmlns:w15="http://schemas.microsoft.com/office/word/2012/wordml" xmlns:wpg="http://schemas.microsoft.com/office/word/2010/wordprocessingGroup" xmlns:wpi="http://schemas.microsoft.com/office/word/2010/wordprocessingInk" xmlns:wne="http://schemas.microsoft.com/office/word/2006/wordml" xmlns:wps="http://schemas.microsoft.com/office/word/2010/wordprocessingShape" mc:Ignorable="w14 w15 wp14">
+  <w:abstractNum w:abstractNumId="0" w15:restartNumberingAfterBreak="0">
+    <w:nsid w:val="20906DB6"/>
+    <w:multiLevelType w:val="hybridMultilevel"/>
+    <w:tmpl w:val="6CAA43F4"/>
+    <w:lvl w:ilvl="0" w:tplc="04090001">
+      <w:start w:val="1"/>
+      <w:numFmt w:val="bullet"/>
+      <w:lvlText w:val=""/>
+      <w:lvlJc w:val="left"/>
+      <w:pPr>
+        <w:ind w:left="720" w:hanging="360"/>
+      </w:pPr>
+      <w:rPr>
+        <w:rFonts w:ascii="Symbol" w:hAnsi="Symbol" w:hint="default"/>
+      </w:rPr>
+    </w:lvl>
+    <w:lvl w:ilvl="1" w:tplc="04090003" w:tentative="1">
+      <w:start w:val="1"/>
+      <w:numFmt w:val="bullet"/>
+      <w:lvlText w:val="o"/>
+      <w:lvlJc w:val="left"/>
+      <w:pPr>
+        <w:ind w:left="1440" w:hanging="360"/>
+      </w:pPr>
+      <w:rPr>
+        <w:rFonts w:ascii="Courier New" w:hAnsi="Courier New" w:cs="Courier New" w:hint="default"/>
+      </w:rPr>
+    </w:lvl>
+    <w:lvl w:ilvl="2" w:tplc="04090005" w:tentative="1">
+      <w:start w:val="1"/>
+      <w:numFmt w:val="bullet"/>
+      <w:lvlText w:val=""/>
+      <w:lvlJc w:val="left"/>
+      <w:pPr>
+        <w:ind w:left="2160" w:hanging="360"/>
+      </w:pPr>
+      <w:rPr>
+        <w:rFonts w:ascii="Wingdings" w:hAnsi="Wingdings" w:hint="default"/>
+      </w:rPr>
+    </w:lvl>
+    <w:lvl w:ilvl="3" w:tplc="04090001" w:tentative="1">
+      <w:start w:val="1"/>
+      <w:numFmt w:val="bullet"/>
+      <w:lvlText w:val=""/>
+      <w:lvlJc w:val="left"/>
+      <w:pPr>
+        <w:ind w:left="2880" w:hanging="360"/>
+      </w:pPr>
+      <w:rPr>
+        <w:rFonts w:ascii="Symbol" w:hAnsi="Symbol" w:hint="default"/>
+      </w:rPr>
+    </w:lvl>
+    <w:lvl w:ilvl="4" w:tplc="04090003" w:tentative="1">
+      <w:start w:val="1"/>
+      <w:numFmt w:val="bullet"/>
+      <w:lvlText w:val="o"/>
+      <w:lvlJc w:val="left"/>
+      <w:pPr>
+        <w:ind w:left="3600" w:hanging="360"/>
+      </w:pPr>
+      <w:rPr>
+        <w:rFonts w:ascii="Courier New" w:hAnsi="Courier New" w:cs="Courier New" w:hint="default"/>
+      </w:rPr>
+    </w:lvl>
+    <w:lvl w:ilvl="5" w:tplc="04090005" w:tentative="1">
+      <w:start w:val="1"/>
+      <w:numFmt w:val="bullet"/>
+      <w:lvlText w:val=""/>
+      <w:lvlJc w:val="left"/>
+      <w:pPr>
+        <w:ind w:left="4320" w:hanging="360"/>
+      </w:pPr>
+      <w:rPr>
+        <w:rFonts w:ascii="Wingdings" w:hAnsi="Wingdings" w:hint="default"/>
+      </w:rPr>
+    </w:lvl>
+    <w:lvl w:ilvl="6" w:tplc="04090001" w:tentative="1">
+      <w:start w:val="1"/>
+      <w:numFmt w:val="bullet"/>
+      <w:lvlText w:val=""/>
+      <w:lvlJc w:val="left"/>
+      <w:pPr>
+        <w:ind w:left="5040" w:hanging="360"/>
+      </w:pPr>
+      <w:rPr>
+        <w:rFonts w:ascii="Symbol" w:hAnsi="Symbol" w:hint="default"/>
+      </w:rPr>
+    </w:lvl>
+    <w:lvl w:ilvl="7" w:tplc="04090003" w:tentative="1">
+      <w:start w:val="1"/>
+      <w:numFmt w:val="bullet"/>
+      <w:lvlText w:val="o"/>
+      <w:lvlJc w:val="left"/>
+      <w:pPr>
+        <w:ind w:left="5760" w:hanging="360"/>
+      </w:pPr>
+      <w:rPr>
+        <w:rFonts w:ascii="Courier New" w:hAnsi="Courier New" w:cs="Courier New" w:hint="default"/>
+      </w:rPr>
+    </w:lvl>
+    <w:lvl w:ilvl="8" w:tplc="04090005" w:tentative="1">
+      <w:start w:val="1"/>
+      <w:numFmt w:val="bullet"/>
+      <w:lvlText w:val=""/>
+      <w:lvlJc w:val="left"/>
+      <w:pPr>
+        <w:ind w:left="6480" w:hanging="360"/>
+      </w:pPr>
+      <w:rPr>
+        <w:rFonts w:ascii="Wingdings" w:hAnsi="Wingdings" w:hint="default"/>
+      </w:rPr>
+    </w:lvl>
+  </w:abstractNum>
+  <w:abstractNum w:abstractNumId="1" w15:restartNumberingAfterBreak="0">
+    <w:nsid w:val="4ED90FA7"/>
+    <w:multiLevelType w:val="hybridMultilevel"/>
+    <w:tmpl w:val="4EC8BECC"/>
+    <w:lvl w:ilvl="0" w:tplc="4516C488">
+      <w:start w:val="1"/>
+      <w:numFmt w:val="bullet"/>
+      <w:lvlText w:val=""/>
+      <w:lvlJc w:val="left"/>
+      <w:pPr>
+        <w:tabs>
+          <w:tab w:val="num" w:pos="720"/>
+        </w:tabs>
+        <w:ind w:left="720" w:hanging="360"/>
+      </w:pPr>
+      <w:rPr>
+        <w:rFonts w:ascii="Wingdings 3" w:hAnsi="Wingdings 3" w:hint="default"/>
+      </w:rPr>
+    </w:lvl>
+    <w:lvl w:ilvl="1" w:tplc="18AE3370" w:tentative="1">
+      <w:start w:val="1"/>
+      <w:numFmt w:val="bullet"/>
+      <w:lvlText w:val=""/>
+      <w:lvlJc w:val="left"/>
+      <w:pPr>
+        <w:tabs>
+          <w:tab w:val="num" w:pos="1440"/>
+        </w:tabs>
+        <w:ind w:left="1440" w:hanging="360"/>
+      </w:pPr>
+      <w:rPr>
+        <w:rFonts w:ascii="Wingdings 3" w:hAnsi="Wingdings 3" w:hint="default"/>
+      </w:rPr>
+    </w:lvl>
+    <w:lvl w:ilvl="2" w:tplc="DA70982C" w:tentative="1">
+      <w:start w:val="1"/>
+      <w:numFmt w:val="bullet"/>
+      <w:lvlText w:val=""/>
+      <w:lvlJc w:val="left"/>
+      <w:pPr>
+        <w:tabs>
+          <w:tab w:val="num" w:pos="2160"/>
+        </w:tabs>
+        <w:ind w:left="2160" w:hanging="360"/>
+      </w:pPr>
+      <w:rPr>
+        <w:rFonts w:ascii="Wingdings 3" w:hAnsi="Wingdings 3" w:hint="default"/>
+      </w:rPr>
+    </w:lvl>
+    <w:lvl w:ilvl="3" w:tplc="4970A0B0" w:tentative="1">
+      <w:start w:val="1"/>
+      <w:numFmt w:val="bullet"/>
+      <w:lvlText w:val=""/>
+      <w:lvlJc w:val="left"/>
+      <w:pPr>
+        <w:tabs>
+          <w:tab w:val="num" w:pos="2880"/>
+        </w:tabs>
+        <w:ind w:left="2880" w:hanging="360"/>
+      </w:pPr>
+      <w:rPr>
+        <w:rFonts w:ascii="Wingdings 3" w:hAnsi="Wingdings 3" w:hint="default"/>
+      </w:rPr>
+    </w:lvl>
+    <w:lvl w:ilvl="4" w:tplc="E872EB84" w:tentative="1">
+      <w:start w:val="1"/>
+      <w:numFmt w:val="bullet"/>
+      <w:lvlText w:val=""/>
+      <w:lvlJc w:val="left"/>
+      <w:pPr>
+        <w:tabs>
+          <w:tab w:val="num" w:pos="3600"/>
+        </w:tabs>
+        <w:ind w:left="3600" w:hanging="360"/>
+      </w:pPr>
+      <w:rPr>
+        <w:rFonts w:ascii="Wingdings 3" w:hAnsi="Wingdings 3" w:hint="default"/>
+      </w:rPr>
+    </w:lvl>
+    <w:lvl w:ilvl="5" w:tplc="E42C2F04" w:tentative="1">
+      <w:start w:val="1"/>
+      <w:numFmt w:val="bullet"/>
+      <w:lvlText w:val=""/>
+      <w:lvlJc w:val="left"/>
+      <w:pPr>
+        <w:tabs>
+          <w:tab w:val="num" w:pos="4320"/>
+        </w:tabs>
+        <w:ind w:left="4320" w:hanging="360"/>
+      </w:pPr>
+      <w:rPr>
+        <w:rFonts w:ascii="Wingdings 3" w:hAnsi="Wingdings 3" w:hint="default"/>
+      </w:rPr>
+    </w:lvl>
+    <w:lvl w:ilvl="6" w:tplc="FDB22D6E" w:tentative="1">
+      <w:start w:val="1"/>
+      <w:numFmt w:val="bullet"/>
+      <w:lvlText w:val=""/>
+      <w:lvlJc w:val="left"/>
+      <w:pPr>
+        <w:tabs>
+          <w:tab w:val="num" w:pos="5040"/>
+        </w:tabs>
+        <w:ind w:left="5040" w:hanging="360"/>
+      </w:pPr>
+      <w:rPr>
+        <w:rFonts w:ascii="Wingdings 3" w:hAnsi="Wingdings 3" w:hint="default"/>
+      </w:rPr>
+    </w:lvl>
+    <w:lvl w:ilvl="7" w:tplc="22B28C7E" w:tentative="1">
+      <w:start w:val="1"/>
+      <w:numFmt w:val="bullet"/>
+      <w:lvlText w:val=""/>
+      <w:lvlJc w:val="left"/>
+      <w:pPr>
+        <w:tabs>
+          <w:tab w:val="num" w:pos="5760"/>
+        </w:tabs>
+        <w:ind w:left="5760" w:hanging="360"/>
+      </w:pPr>
+      <w:rPr>
+        <w:rFonts w:ascii="Wingdings 3" w:hAnsi="Wingdings 3" w:hint="default"/>
+      </w:rPr>
+    </w:lvl>
+    <w:lvl w:ilvl="8" w:tplc="4EAA4BEC" w:tentative="1">
+      <w:start w:val="1"/>
+      <w:numFmt w:val="bullet"/>
+      <w:lvlText w:val=""/>
+      <w:lvlJc w:val="left"/>
+      <w:pPr>
+        <w:tabs>
+          <w:tab w:val="num" w:pos="6480"/>
+        </w:tabs>
+        <w:ind w:left="6480" w:hanging="360"/>
+      </w:pPr>
+      <w:rPr>
+        <w:rFonts w:ascii="Wingdings 3" w:hAnsi="Wingdings 3" w:hint="default"/>
+      </w:rPr>
+    </w:lvl>
+  </w:abstractNum>
+  <w:abstractNum w:abstractNumId="2" w15:restartNumberingAfterBreak="0">
+    <w:nsid w:val="6C485F9E"/>
+    <w:multiLevelType w:val="hybridMultilevel"/>
+    <w:tmpl w:val="4C14F40E"/>
+    <w:lvl w:ilvl="0" w:tplc="04090001">
+      <w:start w:val="1"/>
+      <w:numFmt w:val="bullet"/>
+      <w:lvlText w:val=""/>
+      <w:lvlJc w:val="left"/>
+      <w:pPr>
+        <w:ind w:left="720" w:hanging="360"/>
+      </w:pPr>
+      <w:rPr>
+        <w:rFonts w:ascii="Symbol" w:hAnsi="Symbol" w:hint="default"/>
+      </w:rPr>
+    </w:lvl>
+    <w:lvl w:ilvl="1" w:tplc="04090003" w:tentative="1">
+      <w:start w:val="1"/>
+      <w:numFmt w:val="bullet"/>
+      <w:lvlText w:val="o"/>
+      <w:lvlJc w:val="left"/>
+      <w:pPr>
+        <w:ind w:left="1440" w:hanging="360"/>
+      </w:pPr>
+      <w:rPr>
+        <w:rFonts w:ascii="Courier New" w:hAnsi="Courier New" w:cs="Courier New" w:hint="default"/>
+      </w:rPr>
+    </w:lvl>
+    <w:lvl w:ilvl="2" w:tplc="04090005" w:tentative="1">
+      <w:start w:val="1"/>
+      <w:numFmt w:val="bullet"/>
+      <w:lvlText w:val=""/>
+      <w:lvlJc w:val="left"/>
+      <w:pPr>
+        <w:ind w:left="2160" w:hanging="360"/>
+      </w:pPr>
+      <w:rPr>
+        <w:rFonts w:ascii="Wingdings" w:hAnsi="Wingdings" w:hint="default"/>
+      </w:rPr>
+    </w:lvl>
+    <w:lvl w:ilvl="3" w:tplc="04090001" w:tentative="1">
+      <w:start w:val="1"/>
+      <w:numFmt w:val="bullet"/>
+      <w:lvlText w:val=""/>
+      <w:lvlJc w:val="left"/>
+      <w:pPr>
+        <w:ind w:left="2880" w:hanging="360"/>
+      </w:pPr>
+      <w:rPr>
+        <w:rFonts w:ascii="Symbol" w:hAnsi="Symbol" w:hint="default"/>
+      </w:rPr>
+    </w:lvl>
+    <w:lvl w:ilvl="4" w:tplc="04090003" w:tentative="1">
+      <w:start w:val="1"/>
+      <w:numFmt w:val="bullet"/>
+      <w:lvlText w:val="o"/>
+      <w:lvlJc w:val="left"/>
+      <w:pPr>
+        <w:ind w:left="3600" w:hanging="360"/>
+      </w:pPr>
+      <w:rPr>
+        <w:rFonts w:ascii="Courier New" w:hAnsi="Courier New" w:cs="Courier New" w:hint="default"/>
+      </w:rPr>
+    </w:lvl>
+    <w:lvl w:ilvl="5" w:tplc="04090005" w:tentative="1">
+      <w:start w:val="1"/>
+      <w:numFmt w:val="bullet"/>
+      <w:lvlText w:val=""/>
+      <w:lvlJc w:val="left"/>
+      <w:pPr>
+        <w:ind w:left="4320" w:hanging="360"/>
+      </w:pPr>
+      <w:rPr>
+        <w:rFonts w:ascii="Wingdings" w:hAnsi="Wingdings" w:hint="default"/>
+      </w:rPr>
+    </w:lvl>
+    <w:lvl w:ilvl="6" w:tplc="04090001" w:tentative="1">
+      <w:start w:val="1"/>
+      <w:numFmt w:val="bullet"/>
+      <w:lvlText w:val=""/>
+      <w:lvlJc w:val="left"/>
+      <w:pPr>
+        <w:ind w:left="5040" w:hanging="360"/>
+      </w:pPr>
+      <w:rPr>
+        <w:rFonts w:ascii="Symbol" w:hAnsi="Symbol" w:hint="default"/>
+      </w:rPr>
+    </w:lvl>
+    <w:lvl w:ilvl="7" w:tplc="04090003" w:tentative="1">
+      <w:start w:val="1"/>
+      <w:numFmt w:val="bullet"/>
+      <w:lvlText w:val="o"/>
+      <w:lvlJc w:val="left"/>
+      <w:pPr>
+        <w:ind w:left="5760" w:hanging="360"/>
+      </w:pPr>
+      <w:rPr>
+        <w:rFonts w:ascii="Courier New" w:hAnsi="Courier New" w:cs="Courier New" w:hint="default"/>
+      </w:rPr>
+    </w:lvl>
+    <w:lvl w:ilvl="8" w:tplc="04090005" w:tentative="1">
+      <w:start w:val="1"/>
+      <w:numFmt w:val="bullet"/>
+      <w:lvlText w:val=""/>
+      <w:lvlJc w:val="left"/>
+      <w:pPr>
+        <w:ind w:left="6480" w:hanging="360"/>
+      </w:pPr>
+      <w:rPr>
+        <w:rFonts w:ascii="Wingdings" w:hAnsi="Wingdings" w:hint="default"/>
+      </w:rPr>
+    </w:lvl>
+  </w:abstractNum>
+  <w:abstractNum w:abstractNumId="3" w15:restartNumberingAfterBreak="0">
+    <w:nsid w:val="6D262299"/>
+    <w:multiLevelType w:val="hybridMultilevel"/>
+    <w:tmpl w:val="03E01FDA"/>
+    <w:lvl w:ilvl="0" w:tplc="04090001">
+      <w:start w:val="1"/>
+      <w:numFmt w:val="bullet"/>
+      <w:lvlText w:val=""/>
+      <w:lvlJc w:val="left"/>
+      <w:pPr>
+        <w:ind w:left="720" w:hanging="360"/>
+      </w:pPr>
+      <w:rPr>
+        <w:rFonts w:ascii="Symbol" w:hAnsi="Symbol" w:hint="default"/>
+      </w:rPr>
+    </w:lvl>
+    <w:lvl w:ilvl="1" w:tplc="04090003" w:tentative="1">
+      <w:start w:val="1"/>
+      <w:numFmt w:val="bullet"/>
+      <w:lvlText w:val="o"/>
+      <w:lvlJc w:val="left"/>
+      <w:pPr>
+        <w:ind w:left="1440" w:hanging="360"/>
+      </w:pPr>
+      <w:rPr>
+        <w:rFonts w:ascii="Courier New" w:hAnsi="Courier New" w:cs="Courier New" w:hint="default"/>
+      </w:rPr>
+    </w:lvl>
+    <w:lvl w:ilvl="2" w:tplc="04090005" w:tentative="1">
+      <w:start w:val="1"/>
+      <w:numFmt w:val="bullet"/>
+      <w:lvlText w:val=""/>
+      <w:lvlJc w:val="left"/>
+      <w:pPr>
+        <w:ind w:left="2160" w:hanging="360"/>
+      </w:pPr>
+      <w:rPr>
+        <w:rFonts w:ascii="Wingdings" w:hAnsi="Wingdings" w:hint="default"/>
+      </w:rPr>
+    </w:lvl>
+    <w:lvl w:ilvl="3" w:tplc="04090001" w:tentative="1">
+      <w:start w:val="1"/>
+      <w:numFmt w:val="bullet"/>
+      <w:lvlText w:val=""/>
+      <w:lvlJc w:val="left"/>
+      <w:pPr>
+        <w:ind w:left="2880" w:hanging="360"/>
+      </w:pPr>
+      <w:rPr>
+        <w:rFonts w:ascii="Symbol" w:hAnsi="Symbol" w:hint="default"/>
+      </w:rPr>
+    </w:lvl>
+    <w:lvl w:ilvl="4" w:tplc="04090003" w:tentative="1">
+      <w:start w:val="1"/>
+      <w:numFmt w:val="bullet"/>
+      <w:lvlText w:val="o"/>
+      <w:lvlJc w:val="left"/>
+      <w:pPr>
+        <w:ind w:left="3600" w:hanging="360"/>
+      </w:pPr>
+      <w:rPr>
+        <w:rFonts w:ascii="Courier New" w:hAnsi="Courier New" w:cs="Courier New" w:hint="default"/>
+      </w:rPr>
+    </w:lvl>
+    <w:lvl w:ilvl="5" w:tplc="04090005" w:tentative="1">
+      <w:start w:val="1"/>
+      <w:numFmt w:val="bullet"/>
+      <w:lvlText w:val=""/>
+      <w:lvlJc w:val="left"/>
+      <w:pPr>
+        <w:ind w:left="4320" w:hanging="360"/>
+      </w:pPr>
+      <w:rPr>
+        <w:rFonts w:ascii="Wingdings" w:hAnsi="Wingdings" w:hint="default"/>
+      </w:rPr>
+    </w:lvl>
+    <w:lvl w:ilvl="6" w:tplc="04090001" w:tentative="1">
+      <w:start w:val="1"/>
+      <w:numFmt w:val="bullet"/>
+      <w:lvlText w:val=""/>
+      <w:lvlJc w:val="left"/>
+      <w:pPr>
+        <w:ind w:left="5040" w:hanging="360"/>
+      </w:pPr>
+      <w:rPr>
+        <w:rFonts w:ascii="Symbol" w:hAnsi="Symbol" w:hint="default"/>
+      </w:rPr>
+    </w:lvl>
+    <w:lvl w:ilvl="7" w:tplc="04090003" w:tentative="1">
+      <w:start w:val="1"/>
+      <w:numFmt w:val="bullet"/>
+      <w:lvlText w:val="o"/>
+      <w:lvlJc w:val="left"/>
+      <w:pPr>
+        <w:ind w:left="5760" w:hanging="360"/>
+      </w:pPr>
+      <w:rPr>
+        <w:rFonts w:ascii="Courier New" w:hAnsi="Courier New" w:cs="Courier New" w:hint="default"/>
+      </w:rPr>
+    </w:lvl>
+    <w:lvl w:ilvl="8" w:tplc="04090005" w:tentative="1">
+      <w:start w:val="1"/>
+      <w:numFmt w:val="bullet"/>
+      <w:lvlText w:val=""/>
+      <w:lvlJc w:val="left"/>
+      <w:pPr>
+        <w:ind w:left="6480" w:hanging="360"/>
+      </w:pPr>
+      <w:rPr>
+        <w:rFonts w:ascii="Wingdings" w:hAnsi="Wingdings" w:hint="default"/>
+      </w:rPr>
+    </w:lvl>
+  </w:abstractNum>
+  <w:num w:numId="1">
+    <w:abstractNumId w:val="0"/>
+  </w:num>
+  <w:num w:numId="2">
+    <w:abstractNumId w:val="2"/>
+  </w:num>
+  <w:num w:numId="3">
+    <w:abstractNumId w:val="1"/>
+  </w:num>
+  <w:num w:numId="4">
+    <w:abstractNumId w:val="3"/>
+  </w:num>
+</w:numbering>
 </file>
 
 <file path=word/styles.xml><?xml version="1.0" encoding="utf-8"?>
@@ -1371,7 +3929,6 @@
   <w:style w:type="character" w:default="1" w:styleId="DefaultParagraphFont">
     <w:name w:val="Default Paragraph Font"/>
     <w:uiPriority w:val="1"/>
-    <w:semiHidden/>
     <w:unhideWhenUsed/>
   </w:style>
   <w:style w:type="table" w:default="1" w:styleId="TableNormal">
@@ -1405,6 +3962,36 @@
       <w:color w:val="0563C1" w:themeColor="hyperlink"/>
       <w:u w:val="single"/>
     </w:rPr>
+  </w:style>
+  <w:style w:type="paragraph" w:styleId="ListParagraph">
+    <w:name w:val="List Paragraph"/>
+    <w:basedOn w:val="Normal"/>
+    <w:uiPriority w:val="34"/>
+    <w:qFormat/>
+    <w:rsid w:val="003B572C"/>
+    <w:pPr>
+      <w:ind w:left="720"/>
+      <w:contextualSpacing/>
+    </w:pPr>
+  </w:style>
+  <w:style w:type="table" w:styleId="TableGrid">
+    <w:name w:val="Table Grid"/>
+    <w:basedOn w:val="TableNormal"/>
+    <w:uiPriority w:val="39"/>
+    <w:rsid w:val="005473F0"/>
+    <w:pPr>
+      <w:spacing w:after="0" w:line="240" w:lineRule="auto"/>
+    </w:pPr>
+    <w:tblPr>
+      <w:tblBorders>
+        <w:top w:val="single" w:sz="4" w:space="0" w:color="auto"/>
+        <w:left w:val="single" w:sz="4" w:space="0" w:color="auto"/>
+        <w:bottom w:val="single" w:sz="4" w:space="0" w:color="auto"/>
+        <w:right w:val="single" w:sz="4" w:space="0" w:color="auto"/>
+        <w:insideH w:val="single" w:sz="4" w:space="0" w:color="auto"/>
+        <w:insideV w:val="single" w:sz="4" w:space="0" w:color="auto"/>
+      </w:tblBorders>
+    </w:tblPr>
   </w:style>
 </w:styles>
 </file>

</xml_diff>

<commit_message>
done with patient appointments
</commit_message>
<xml_diff>
--- a/Documentation/Documentation.docx
+++ b/Documentation/Documentation.docx
@@ -79,7 +79,7 @@
                     <pic:cNvPicPr/>
                   </pic:nvPicPr>
                   <pic:blipFill>
-                    <a:blip r:embed="rId5">
+                    <a:blip r:embed="rId6">
                       <a:extLst>
                         <a:ext uri="{28A0092B-C50C-407E-A947-70E740481C1C}">
                           <a14:useLocalDpi xmlns:a14="http://schemas.microsoft.com/office/drawing/2010/main" val="0"/>
@@ -1454,45 +1454,906 @@
           <w:szCs w:val="40"/>
         </w:rPr>
       </w:pPr>
-    </w:p>
-    <w:p>
-      <w:pPr>
-        <w:jc w:val="center"/>
-        <w:rPr>
-          <w:b/>
+      <w:r>
+        <w:rPr>
+          <w:b/>
+          <w:sz w:val="40"/>
+          <w:szCs w:val="40"/>
+        </w:rPr>
+        <w:br w:type="page"/>
+      </w:r>
+    </w:p>
+    <w:sdt>
+      <w:sdtPr>
+        <w:id w:val="-480692315"/>
+        <w:docPartObj>
+          <w:docPartGallery w:val="Table of Contents"/>
+          <w:docPartUnique/>
+        </w:docPartObj>
+      </w:sdtPr>
+      <w:sdtEndPr>
+        <w:rPr>
+          <w:rFonts w:asciiTheme="minorHAnsi" w:eastAsiaTheme="minorHAnsi" w:hAnsiTheme="minorHAnsi" w:cstheme="minorBidi"/>
+          <w:b/>
+          <w:bCs/>
+          <w:noProof/>
+          <w:color w:val="auto"/>
+          <w:sz w:val="22"/>
+          <w:szCs w:val="22"/>
+        </w:rPr>
+      </w:sdtEndPr>
+      <w:sdtContent>
+        <w:p>
+          <w:pPr>
+            <w:pStyle w:val="TOCHeading"/>
+          </w:pPr>
+          <w:r>
+            <w:t>Table of Contents</w:t>
+          </w:r>
+        </w:p>
+        <w:p>
+          <w:pPr>
+            <w:pStyle w:val="TOC1"/>
+            <w:tabs>
+              <w:tab w:val="right" w:leader="dot" w:pos="9350"/>
+            </w:tabs>
+            <w:rPr>
+              <w:rFonts w:eastAsiaTheme="minorEastAsia"/>
+              <w:noProof/>
+            </w:rPr>
+          </w:pPr>
+          <w:r>
+            <w:rPr>
+              <w:b/>
+              <w:bCs/>
+              <w:noProof/>
+            </w:rPr>
+            <w:fldChar w:fldCharType="begin"/>
+          </w:r>
+          <w:r>
+            <w:rPr>
+              <w:b/>
+              <w:bCs/>
+              <w:noProof/>
+            </w:rPr>
+            <w:instrText xml:space="preserve"> TOC \o "1-3" \h \z \u </w:instrText>
+          </w:r>
+          <w:r>
+            <w:rPr>
+              <w:b/>
+              <w:bCs/>
+              <w:noProof/>
+            </w:rPr>
+            <w:fldChar w:fldCharType="separate"/>
+          </w:r>
+          <w:hyperlink w:anchor="_Toc7726977" w:history="1">
+            <w:r>
+              <w:rPr>
+                <w:rStyle w:val="Hyperlink"/>
+                <w:noProof/>
+              </w:rPr>
+              <w:t>Chapter One - Intr</w:t>
+            </w:r>
+            <w:r>
+              <w:rPr>
+                <w:rStyle w:val="Hyperlink"/>
+                <w:noProof/>
+              </w:rPr>
+              <w:t>o</w:t>
+            </w:r>
+            <w:r>
+              <w:rPr>
+                <w:rStyle w:val="Hyperlink"/>
+                <w:noProof/>
+              </w:rPr>
+              <w:t>duction</w:t>
+            </w:r>
+            <w:r>
+              <w:rPr>
+                <w:noProof/>
+                <w:webHidden/>
+              </w:rPr>
+              <w:tab/>
+            </w:r>
+            <w:r>
+              <w:rPr>
+                <w:noProof/>
+                <w:webHidden/>
+              </w:rPr>
+              <w:fldChar w:fldCharType="begin"/>
+            </w:r>
+            <w:r>
+              <w:rPr>
+                <w:noProof/>
+                <w:webHidden/>
+              </w:rPr>
+              <w:instrText xml:space="preserve"> PAGEREF _Toc7726977 \h </w:instrText>
+            </w:r>
+            <w:r>
+              <w:rPr>
+                <w:noProof/>
+                <w:webHidden/>
+              </w:rPr>
+            </w:r>
+            <w:r>
+              <w:rPr>
+                <w:noProof/>
+                <w:webHidden/>
+              </w:rPr>
+              <w:fldChar w:fldCharType="separate"/>
+            </w:r>
+            <w:r>
+              <w:rPr>
+                <w:noProof/>
+                <w:webHidden/>
+              </w:rPr>
+              <w:t>6</w:t>
+            </w:r>
+            <w:r>
+              <w:rPr>
+                <w:noProof/>
+                <w:webHidden/>
+              </w:rPr>
+              <w:fldChar w:fldCharType="end"/>
+            </w:r>
+          </w:hyperlink>
+        </w:p>
+        <w:p>
+          <w:pPr>
+            <w:pStyle w:val="TOC2"/>
+            <w:tabs>
+              <w:tab w:val="right" w:leader="dot" w:pos="9350"/>
+            </w:tabs>
+            <w:rPr>
+              <w:rFonts w:eastAsiaTheme="minorEastAsia"/>
+              <w:noProof/>
+            </w:rPr>
+          </w:pPr>
+          <w:hyperlink w:anchor="_Toc7726978" w:history="1">
+            <w:r>
+              <w:rPr>
+                <w:rStyle w:val="Hyperlink"/>
+                <w:noProof/>
+              </w:rPr>
+              <w:t>Background</w:t>
+            </w:r>
+            <w:r>
+              <w:rPr>
+                <w:noProof/>
+                <w:webHidden/>
+              </w:rPr>
+              <w:tab/>
+            </w:r>
+            <w:r>
+              <w:rPr>
+                <w:noProof/>
+                <w:webHidden/>
+              </w:rPr>
+              <w:fldChar w:fldCharType="begin"/>
+            </w:r>
+            <w:r>
+              <w:rPr>
+                <w:noProof/>
+                <w:webHidden/>
+              </w:rPr>
+              <w:instrText xml:space="preserve"> PAGEREF _Toc7726978 \h </w:instrText>
+            </w:r>
+            <w:r>
+              <w:rPr>
+                <w:noProof/>
+                <w:webHidden/>
+              </w:rPr>
+            </w:r>
+            <w:r>
+              <w:rPr>
+                <w:noProof/>
+                <w:webHidden/>
+              </w:rPr>
+              <w:fldChar w:fldCharType="separate"/>
+            </w:r>
+            <w:r>
+              <w:rPr>
+                <w:noProof/>
+                <w:webHidden/>
+              </w:rPr>
+              <w:t>6</w:t>
+            </w:r>
+            <w:r>
+              <w:rPr>
+                <w:noProof/>
+                <w:webHidden/>
+              </w:rPr>
+              <w:fldChar w:fldCharType="end"/>
+            </w:r>
+          </w:hyperlink>
+        </w:p>
+        <w:p>
+          <w:pPr>
+            <w:pStyle w:val="TOC3"/>
+            <w:tabs>
+              <w:tab w:val="right" w:leader="dot" w:pos="9350"/>
+            </w:tabs>
+            <w:rPr>
+              <w:rFonts w:eastAsiaTheme="minorEastAsia"/>
+              <w:noProof/>
+            </w:rPr>
+          </w:pPr>
+          <w:hyperlink w:anchor="_Toc7726979" w:history="1">
+            <w:r>
+              <w:rPr>
+                <w:rStyle w:val="Hyperlink"/>
+                <w:noProof/>
+              </w:rPr>
+              <w:t>Type 1</w:t>
+            </w:r>
+            <w:r>
+              <w:rPr>
+                <w:noProof/>
+                <w:webHidden/>
+              </w:rPr>
+              <w:tab/>
+            </w:r>
+            <w:r>
+              <w:rPr>
+                <w:noProof/>
+                <w:webHidden/>
+              </w:rPr>
+              <w:fldChar w:fldCharType="begin"/>
+            </w:r>
+            <w:r>
+              <w:rPr>
+                <w:noProof/>
+                <w:webHidden/>
+              </w:rPr>
+              <w:instrText xml:space="preserve"> PAGEREF _Toc7726979 \h </w:instrText>
+            </w:r>
+            <w:r>
+              <w:rPr>
+                <w:noProof/>
+                <w:webHidden/>
+              </w:rPr>
+            </w:r>
+            <w:r>
+              <w:rPr>
+                <w:noProof/>
+                <w:webHidden/>
+              </w:rPr>
+              <w:fldChar w:fldCharType="separate"/>
+            </w:r>
+            <w:r>
+              <w:rPr>
+                <w:noProof/>
+                <w:webHidden/>
+              </w:rPr>
+              <w:t>6</w:t>
+            </w:r>
+            <w:r>
+              <w:rPr>
+                <w:noProof/>
+                <w:webHidden/>
+              </w:rPr>
+              <w:fldChar w:fldCharType="end"/>
+            </w:r>
+          </w:hyperlink>
+        </w:p>
+        <w:p>
+          <w:pPr>
+            <w:pStyle w:val="TOC3"/>
+            <w:tabs>
+              <w:tab w:val="right" w:leader="dot" w:pos="9350"/>
+            </w:tabs>
+            <w:rPr>
+              <w:rFonts w:eastAsiaTheme="minorEastAsia"/>
+              <w:noProof/>
+            </w:rPr>
+          </w:pPr>
+          <w:hyperlink w:anchor="_Toc7726980" w:history="1">
+            <w:r>
+              <w:rPr>
+                <w:rStyle w:val="Hyperlink"/>
+                <w:noProof/>
+              </w:rPr>
+              <w:t>Type 2</w:t>
+            </w:r>
+            <w:r>
+              <w:rPr>
+                <w:noProof/>
+                <w:webHidden/>
+              </w:rPr>
+              <w:tab/>
+            </w:r>
+            <w:r>
+              <w:rPr>
+                <w:noProof/>
+                <w:webHidden/>
+              </w:rPr>
+              <w:fldChar w:fldCharType="begin"/>
+            </w:r>
+            <w:r>
+              <w:rPr>
+                <w:noProof/>
+                <w:webHidden/>
+              </w:rPr>
+              <w:instrText xml:space="preserve"> PAGEREF _Toc7726980 \h </w:instrText>
+            </w:r>
+            <w:r>
+              <w:rPr>
+                <w:noProof/>
+                <w:webHidden/>
+              </w:rPr>
+            </w:r>
+            <w:r>
+              <w:rPr>
+                <w:noProof/>
+                <w:webHidden/>
+              </w:rPr>
+              <w:fldChar w:fldCharType="separate"/>
+            </w:r>
+            <w:r>
+              <w:rPr>
+                <w:noProof/>
+                <w:webHidden/>
+              </w:rPr>
+              <w:t>6</w:t>
+            </w:r>
+            <w:r>
+              <w:rPr>
+                <w:noProof/>
+                <w:webHidden/>
+              </w:rPr>
+              <w:fldChar w:fldCharType="end"/>
+            </w:r>
+          </w:hyperlink>
+        </w:p>
+        <w:p>
+          <w:pPr>
+            <w:pStyle w:val="TOC3"/>
+            <w:tabs>
+              <w:tab w:val="right" w:leader="dot" w:pos="9350"/>
+            </w:tabs>
+            <w:rPr>
+              <w:rFonts w:eastAsiaTheme="minorEastAsia"/>
+              <w:noProof/>
+            </w:rPr>
+          </w:pPr>
+          <w:hyperlink w:anchor="_Toc7726981" w:history="1">
+            <w:r>
+              <w:rPr>
+                <w:rStyle w:val="Hyperlink"/>
+                <w:noProof/>
+              </w:rPr>
+              <w:t>Gestational</w:t>
+            </w:r>
+            <w:r>
+              <w:rPr>
+                <w:noProof/>
+                <w:webHidden/>
+              </w:rPr>
+              <w:tab/>
+            </w:r>
+            <w:r>
+              <w:rPr>
+                <w:noProof/>
+                <w:webHidden/>
+              </w:rPr>
+              <w:fldChar w:fldCharType="begin"/>
+            </w:r>
+            <w:r>
+              <w:rPr>
+                <w:noProof/>
+                <w:webHidden/>
+              </w:rPr>
+              <w:instrText xml:space="preserve"> PAGEREF _Toc7726981 \h </w:instrText>
+            </w:r>
+            <w:r>
+              <w:rPr>
+                <w:noProof/>
+                <w:webHidden/>
+              </w:rPr>
+            </w:r>
+            <w:r>
+              <w:rPr>
+                <w:noProof/>
+                <w:webHidden/>
+              </w:rPr>
+              <w:fldChar w:fldCharType="separate"/>
+            </w:r>
+            <w:r>
+              <w:rPr>
+                <w:noProof/>
+                <w:webHidden/>
+              </w:rPr>
+              <w:t>6</w:t>
+            </w:r>
+            <w:r>
+              <w:rPr>
+                <w:noProof/>
+                <w:webHidden/>
+              </w:rPr>
+              <w:fldChar w:fldCharType="end"/>
+            </w:r>
+          </w:hyperlink>
+        </w:p>
+        <w:p>
+          <w:pPr>
+            <w:pStyle w:val="TOC3"/>
+            <w:tabs>
+              <w:tab w:val="right" w:leader="dot" w:pos="9350"/>
+            </w:tabs>
+            <w:rPr>
+              <w:rFonts w:eastAsiaTheme="minorEastAsia"/>
+              <w:noProof/>
+            </w:rPr>
+          </w:pPr>
+          <w:hyperlink w:anchor="_Toc7726982" w:history="1">
+            <w:r>
+              <w:rPr>
+                <w:rStyle w:val="Hyperlink"/>
+                <w:noProof/>
+              </w:rPr>
+              <w:t>Aftermath of Diabetes</w:t>
+            </w:r>
+            <w:r>
+              <w:rPr>
+                <w:noProof/>
+                <w:webHidden/>
+              </w:rPr>
+              <w:tab/>
+            </w:r>
+            <w:r>
+              <w:rPr>
+                <w:noProof/>
+                <w:webHidden/>
+              </w:rPr>
+              <w:fldChar w:fldCharType="begin"/>
+            </w:r>
+            <w:r>
+              <w:rPr>
+                <w:noProof/>
+                <w:webHidden/>
+              </w:rPr>
+              <w:instrText xml:space="preserve"> PAGEREF _Toc7726982 \h </w:instrText>
+            </w:r>
+            <w:r>
+              <w:rPr>
+                <w:noProof/>
+                <w:webHidden/>
+              </w:rPr>
+            </w:r>
+            <w:r>
+              <w:rPr>
+                <w:noProof/>
+                <w:webHidden/>
+              </w:rPr>
+              <w:fldChar w:fldCharType="separate"/>
+            </w:r>
+            <w:r>
+              <w:rPr>
+                <w:noProof/>
+                <w:webHidden/>
+              </w:rPr>
+              <w:t>7</w:t>
+            </w:r>
+            <w:r>
+              <w:rPr>
+                <w:noProof/>
+                <w:webHidden/>
+              </w:rPr>
+              <w:fldChar w:fldCharType="end"/>
+            </w:r>
+          </w:hyperlink>
+        </w:p>
+        <w:p>
+          <w:pPr>
+            <w:pStyle w:val="TOC3"/>
+            <w:tabs>
+              <w:tab w:val="right" w:leader="dot" w:pos="9350"/>
+            </w:tabs>
+            <w:rPr>
+              <w:rFonts w:eastAsiaTheme="minorEastAsia"/>
+              <w:noProof/>
+            </w:rPr>
+          </w:pPr>
+          <w:hyperlink w:anchor="_Toc7726983" w:history="1">
+            <w:r>
+              <w:rPr>
+                <w:rStyle w:val="Hyperlink"/>
+                <w:noProof/>
+              </w:rPr>
+              <w:t>Treatment and Diagnosis</w:t>
+            </w:r>
+            <w:r>
+              <w:rPr>
+                <w:noProof/>
+                <w:webHidden/>
+              </w:rPr>
+              <w:tab/>
+            </w:r>
+            <w:r>
+              <w:rPr>
+                <w:noProof/>
+                <w:webHidden/>
+              </w:rPr>
+              <w:fldChar w:fldCharType="begin"/>
+            </w:r>
+            <w:r>
+              <w:rPr>
+                <w:noProof/>
+                <w:webHidden/>
+              </w:rPr>
+              <w:instrText xml:space="preserve"> PAGEREF _Toc7726983 \h </w:instrText>
+            </w:r>
+            <w:r>
+              <w:rPr>
+                <w:noProof/>
+                <w:webHidden/>
+              </w:rPr>
+            </w:r>
+            <w:r>
+              <w:rPr>
+                <w:noProof/>
+                <w:webHidden/>
+              </w:rPr>
+              <w:fldChar w:fldCharType="separate"/>
+            </w:r>
+            <w:r>
+              <w:rPr>
+                <w:noProof/>
+                <w:webHidden/>
+              </w:rPr>
+              <w:t>7</w:t>
+            </w:r>
+            <w:r>
+              <w:rPr>
+                <w:noProof/>
+                <w:webHidden/>
+              </w:rPr>
+              <w:fldChar w:fldCharType="end"/>
+            </w:r>
+          </w:hyperlink>
+        </w:p>
+        <w:p>
+          <w:pPr>
+            <w:pStyle w:val="TOC2"/>
+            <w:tabs>
+              <w:tab w:val="right" w:leader="dot" w:pos="9350"/>
+            </w:tabs>
+            <w:rPr>
+              <w:rFonts w:eastAsiaTheme="minorEastAsia"/>
+              <w:noProof/>
+            </w:rPr>
+          </w:pPr>
+          <w:hyperlink w:anchor="_Toc7726984" w:history="1">
+            <w:r>
+              <w:rPr>
+                <w:rStyle w:val="Hyperlink"/>
+                <w:noProof/>
+              </w:rPr>
+              <w:t>Problem Statement</w:t>
+            </w:r>
+            <w:r>
+              <w:rPr>
+                <w:noProof/>
+                <w:webHidden/>
+              </w:rPr>
+              <w:tab/>
+            </w:r>
+            <w:r>
+              <w:rPr>
+                <w:noProof/>
+                <w:webHidden/>
+              </w:rPr>
+              <w:fldChar w:fldCharType="begin"/>
+            </w:r>
+            <w:r>
+              <w:rPr>
+                <w:noProof/>
+                <w:webHidden/>
+              </w:rPr>
+              <w:instrText xml:space="preserve"> PAGEREF _Toc7726984 \h </w:instrText>
+            </w:r>
+            <w:r>
+              <w:rPr>
+                <w:noProof/>
+                <w:webHidden/>
+              </w:rPr>
+            </w:r>
+            <w:r>
+              <w:rPr>
+                <w:noProof/>
+                <w:webHidden/>
+              </w:rPr>
+              <w:fldChar w:fldCharType="separate"/>
+            </w:r>
+            <w:r>
+              <w:rPr>
+                <w:noProof/>
+                <w:webHidden/>
+              </w:rPr>
+              <w:t>7</w:t>
+            </w:r>
+            <w:r>
+              <w:rPr>
+                <w:noProof/>
+                <w:webHidden/>
+              </w:rPr>
+              <w:fldChar w:fldCharType="end"/>
+            </w:r>
+          </w:hyperlink>
+        </w:p>
+        <w:p>
+          <w:pPr>
+            <w:pStyle w:val="TOC2"/>
+            <w:tabs>
+              <w:tab w:val="right" w:leader="dot" w:pos="9350"/>
+            </w:tabs>
+            <w:rPr>
+              <w:rFonts w:eastAsiaTheme="minorEastAsia"/>
+              <w:noProof/>
+            </w:rPr>
+          </w:pPr>
+          <w:hyperlink w:anchor="_Toc7726985" w:history="1">
+            <w:r>
+              <w:rPr>
+                <w:rStyle w:val="Hyperlink"/>
+                <w:noProof/>
+              </w:rPr>
+              <w:t>Aims</w:t>
+            </w:r>
+            <w:r>
+              <w:rPr>
+                <w:noProof/>
+                <w:webHidden/>
+              </w:rPr>
+              <w:tab/>
+            </w:r>
+            <w:r>
+              <w:rPr>
+                <w:noProof/>
+                <w:webHidden/>
+              </w:rPr>
+              <w:fldChar w:fldCharType="begin"/>
+            </w:r>
+            <w:r>
+              <w:rPr>
+                <w:noProof/>
+                <w:webHidden/>
+              </w:rPr>
+              <w:instrText xml:space="preserve"> PAGEREF _Toc7726985 \h </w:instrText>
+            </w:r>
+            <w:r>
+              <w:rPr>
+                <w:noProof/>
+                <w:webHidden/>
+              </w:rPr>
+            </w:r>
+            <w:r>
+              <w:rPr>
+                <w:noProof/>
+                <w:webHidden/>
+              </w:rPr>
+              <w:fldChar w:fldCharType="separate"/>
+            </w:r>
+            <w:r>
+              <w:rPr>
+                <w:noProof/>
+                <w:webHidden/>
+              </w:rPr>
+              <w:t>7</w:t>
+            </w:r>
+            <w:r>
+              <w:rPr>
+                <w:noProof/>
+                <w:webHidden/>
+              </w:rPr>
+              <w:fldChar w:fldCharType="end"/>
+            </w:r>
+          </w:hyperlink>
+        </w:p>
+        <w:p>
+          <w:pPr>
+            <w:pStyle w:val="TOC2"/>
+            <w:tabs>
+              <w:tab w:val="right" w:leader="dot" w:pos="9350"/>
+            </w:tabs>
+            <w:rPr>
+              <w:rFonts w:eastAsiaTheme="minorEastAsia"/>
+              <w:noProof/>
+            </w:rPr>
+          </w:pPr>
+          <w:hyperlink w:anchor="_Toc7726986" w:history="1">
+            <w:r>
+              <w:rPr>
+                <w:rStyle w:val="Hyperlink"/>
+                <w:noProof/>
+              </w:rPr>
+              <w:t>Objectives</w:t>
+            </w:r>
+            <w:r>
+              <w:rPr>
+                <w:noProof/>
+                <w:webHidden/>
+              </w:rPr>
+              <w:tab/>
+            </w:r>
+            <w:r>
+              <w:rPr>
+                <w:noProof/>
+                <w:webHidden/>
+              </w:rPr>
+              <w:fldChar w:fldCharType="begin"/>
+            </w:r>
+            <w:r>
+              <w:rPr>
+                <w:noProof/>
+                <w:webHidden/>
+              </w:rPr>
+              <w:instrText xml:space="preserve"> PAGEREF _Toc7726986 \h </w:instrText>
+            </w:r>
+            <w:r>
+              <w:rPr>
+                <w:noProof/>
+                <w:webHidden/>
+              </w:rPr>
+            </w:r>
+            <w:r>
+              <w:rPr>
+                <w:noProof/>
+                <w:webHidden/>
+              </w:rPr>
+              <w:fldChar w:fldCharType="separate"/>
+            </w:r>
+            <w:r>
+              <w:rPr>
+                <w:noProof/>
+                <w:webHidden/>
+              </w:rPr>
+              <w:t>8</w:t>
+            </w:r>
+            <w:r>
+              <w:rPr>
+                <w:noProof/>
+                <w:webHidden/>
+              </w:rPr>
+              <w:fldChar w:fldCharType="end"/>
+            </w:r>
+          </w:hyperlink>
+        </w:p>
+        <w:p>
+          <w:pPr>
+            <w:pStyle w:val="TOC1"/>
+            <w:tabs>
+              <w:tab w:val="right" w:leader="dot" w:pos="9350"/>
+            </w:tabs>
+            <w:rPr>
+              <w:rFonts w:eastAsiaTheme="minorEastAsia"/>
+              <w:noProof/>
+            </w:rPr>
+          </w:pPr>
+          <w:hyperlink w:anchor="_Toc7726987" w:history="1">
+            <w:r>
+              <w:rPr>
+                <w:rStyle w:val="Hyperlink"/>
+                <w:noProof/>
+              </w:rPr>
+              <w:t>Chapter Two – Literature Review</w:t>
+            </w:r>
+            <w:r>
+              <w:rPr>
+                <w:noProof/>
+                <w:webHidden/>
+              </w:rPr>
+              <w:tab/>
+            </w:r>
+            <w:r>
+              <w:rPr>
+                <w:noProof/>
+                <w:webHidden/>
+              </w:rPr>
+              <w:fldChar w:fldCharType="begin"/>
+            </w:r>
+            <w:r>
+              <w:rPr>
+                <w:noProof/>
+                <w:webHidden/>
+              </w:rPr>
+              <w:instrText xml:space="preserve"> PAGEREF _Toc7726987 \h </w:instrText>
+            </w:r>
+            <w:r>
+              <w:rPr>
+                <w:noProof/>
+                <w:webHidden/>
+              </w:rPr>
+            </w:r>
+            <w:r>
+              <w:rPr>
+                <w:noProof/>
+                <w:webHidden/>
+              </w:rPr>
+              <w:fldChar w:fldCharType="separate"/>
+            </w:r>
+            <w:r>
+              <w:rPr>
+                <w:noProof/>
+                <w:webHidden/>
+              </w:rPr>
+              <w:t>9</w:t>
+            </w:r>
+            <w:r>
+              <w:rPr>
+                <w:noProof/>
+                <w:webHidden/>
+              </w:rPr>
+              <w:fldChar w:fldCharType="end"/>
+            </w:r>
+          </w:hyperlink>
+        </w:p>
+        <w:p>
+          <w:r>
+            <w:rPr>
+              <w:b/>
+              <w:bCs/>
+              <w:noProof/>
+            </w:rPr>
+            <w:fldChar w:fldCharType="end"/>
+          </w:r>
+        </w:p>
+      </w:sdtContent>
+    </w:sdt>
+    <w:p>
+      <w:pPr>
+        <w:rPr>
+          <w:b/>
+          <w:sz w:val="40"/>
+          <w:szCs w:val="40"/>
+        </w:rPr>
+      </w:pPr>
+    </w:p>
+    <w:p>
+      <w:pPr>
+        <w:rPr>
+          <w:b/>
+          <w:sz w:val="40"/>
+          <w:szCs w:val="40"/>
+        </w:rPr>
+      </w:pPr>
+      <w:r>
+        <w:rPr>
+          <w:b/>
+          <w:sz w:val="40"/>
+          <w:szCs w:val="40"/>
+        </w:rPr>
+        <w:br w:type="page"/>
+      </w:r>
+    </w:p>
+    <w:p>
+      <w:pPr>
+        <w:rPr>
+          <w:b/>
+          <w:sz w:val="40"/>
+          <w:szCs w:val="40"/>
+        </w:rPr>
+      </w:pPr>
+    </w:p>
+    <w:p>
+      <w:pPr>
+        <w:pStyle w:val="Heading1"/>
+        <w:rPr>
           <w:sz w:val="36"/>
           <w:szCs w:val="36"/>
-          <w:u w:val="single"/>
-        </w:rPr>
-      </w:pPr>
-      <w:r>
-        <w:rPr>
-          <w:b/>
-          <w:sz w:val="40"/>
-          <w:szCs w:val="40"/>
-          <w:u w:val="single"/>
-        </w:rPr>
-        <w:lastRenderedPageBreak/>
+        </w:rPr>
+      </w:pPr>
+      <w:bookmarkStart w:id="0" w:name="_Toc7726977"/>
+      <w:r>
         <w:t>Chapter One</w:t>
       </w:r>
       <w:r>
-        <w:rPr>
-          <w:b/>
-          <w:sz w:val="40"/>
-          <w:szCs w:val="40"/>
-          <w:u w:val="single"/>
-        </w:rPr>
         <w:t xml:space="preserve"> - </w:t>
       </w:r>
       <w:r>
-        <w:rPr>
-          <w:b/>
-          <w:sz w:val="40"/>
-          <w:szCs w:val="40"/>
-          <w:u w:val="single"/>
-        </w:rPr>
         <w:t>Introduction</w:t>
       </w:r>
+      <w:bookmarkEnd w:id="0"/>
     </w:p>
     <w:p>
       <w:pPr>
@@ -1525,20 +2386,13 @@
     </w:p>
     <w:p>
       <w:pPr>
-        <w:rPr>
-          <w:b/>
-          <w:sz w:val="32"/>
-          <w:szCs w:val="32"/>
-        </w:rPr>
-      </w:pPr>
-      <w:r>
-        <w:rPr>
-          <w:b/>
-          <w:sz w:val="32"/>
-          <w:szCs w:val="32"/>
-        </w:rPr>
+        <w:pStyle w:val="Heading2"/>
+      </w:pPr>
+      <w:bookmarkStart w:id="1" w:name="_Toc7726978"/>
+      <w:r>
         <w:t>Background</w:t>
       </w:r>
+      <w:bookmarkEnd w:id="1"/>
     </w:p>
     <w:p>
       <w:pPr>
@@ -1659,20 +2513,13 @@
     </w:p>
     <w:p>
       <w:pPr>
-        <w:rPr>
-          <w:b/>
-          <w:sz w:val="24"/>
-          <w:szCs w:val="24"/>
-        </w:rPr>
-      </w:pPr>
-      <w:r>
-        <w:rPr>
-          <w:b/>
-          <w:sz w:val="24"/>
-          <w:szCs w:val="24"/>
-        </w:rPr>
+        <w:pStyle w:val="Heading3"/>
+      </w:pPr>
+      <w:bookmarkStart w:id="2" w:name="_Toc7726979"/>
+      <w:r>
         <w:t>Type 1</w:t>
       </w:r>
+      <w:bookmarkEnd w:id="2"/>
     </w:p>
     <w:p>
       <w:pPr>
@@ -1768,20 +2615,13 @@
     </w:p>
     <w:p>
       <w:pPr>
-        <w:rPr>
-          <w:b/>
-          <w:sz w:val="24"/>
-          <w:szCs w:val="24"/>
-        </w:rPr>
-      </w:pPr>
-      <w:r>
-        <w:rPr>
-          <w:b/>
-          <w:sz w:val="24"/>
-          <w:szCs w:val="24"/>
-        </w:rPr>
+        <w:pStyle w:val="Heading3"/>
+      </w:pPr>
+      <w:bookmarkStart w:id="3" w:name="_Toc7726980"/>
+      <w:r>
         <w:t>Type 2</w:t>
       </w:r>
+      <w:bookmarkEnd w:id="3"/>
     </w:p>
     <w:p>
       <w:pPr>
@@ -1800,20 +2640,13 @@
     </w:p>
     <w:p>
       <w:pPr>
-        <w:rPr>
-          <w:b/>
-          <w:sz w:val="24"/>
-          <w:szCs w:val="24"/>
-        </w:rPr>
-      </w:pPr>
-      <w:r>
-        <w:rPr>
-          <w:b/>
-          <w:sz w:val="24"/>
-          <w:szCs w:val="24"/>
-        </w:rPr>
+        <w:pStyle w:val="Heading3"/>
+      </w:pPr>
+      <w:bookmarkStart w:id="4" w:name="_Toc7726981"/>
+      <w:r>
         <w:t>Gestational</w:t>
       </w:r>
+      <w:bookmarkEnd w:id="4"/>
     </w:p>
     <w:p>
       <w:pPr>
@@ -1869,15 +2702,7 @@
           <w:sz w:val="24"/>
           <w:szCs w:val="24"/>
         </w:rPr>
-        <w:t xml:space="preserve">oner because both the child and mother can </w:t>
-      </w:r>
-      <w:r>
-        <w:rPr>
-          <w:sz w:val="24"/>
-          <w:szCs w:val="24"/>
-        </w:rPr>
-        <w:lastRenderedPageBreak/>
-        <w:t xml:space="preserve">acquire type 2 </w:t>
+        <w:t xml:space="preserve">oner because both the child and mother can acquire type 2 </w:t>
       </w:r>
       <w:r>
         <w:rPr>
@@ -1932,20 +2757,13 @@
     </w:p>
     <w:p>
       <w:pPr>
-        <w:rPr>
-          <w:b/>
-          <w:sz w:val="24"/>
-          <w:szCs w:val="24"/>
-        </w:rPr>
-      </w:pPr>
-      <w:r>
-        <w:rPr>
-          <w:b/>
-          <w:sz w:val="24"/>
-          <w:szCs w:val="24"/>
-        </w:rPr>
+        <w:pStyle w:val="Heading3"/>
+      </w:pPr>
+      <w:bookmarkStart w:id="5" w:name="_Toc7726982"/>
+      <w:r>
         <w:t>Aftermath of Diabetes</w:t>
       </w:r>
+      <w:bookmarkEnd w:id="5"/>
     </w:p>
     <w:p>
       <w:pPr>
@@ -1999,20 +2817,13 @@
     </w:p>
     <w:p>
       <w:pPr>
-        <w:rPr>
-          <w:b/>
-          <w:sz w:val="24"/>
-          <w:szCs w:val="24"/>
-        </w:rPr>
-      </w:pPr>
-      <w:r>
-        <w:rPr>
-          <w:b/>
-          <w:sz w:val="24"/>
-          <w:szCs w:val="24"/>
-        </w:rPr>
+        <w:pStyle w:val="Heading3"/>
+      </w:pPr>
+      <w:bookmarkStart w:id="6" w:name="_Toc7726983"/>
+      <w:r>
         <w:t>Treatment and Diagnosis</w:t>
       </w:r>
+      <w:bookmarkEnd w:id="6"/>
     </w:p>
     <w:p>
       <w:pPr>
@@ -2067,20 +2878,13 @@
     </w:p>
     <w:p>
       <w:pPr>
-        <w:rPr>
-          <w:b/>
-          <w:sz w:val="32"/>
-          <w:szCs w:val="32"/>
-        </w:rPr>
-      </w:pPr>
-      <w:r>
-        <w:rPr>
-          <w:b/>
-          <w:sz w:val="32"/>
-          <w:szCs w:val="32"/>
-        </w:rPr>
+        <w:pStyle w:val="Heading2"/>
+      </w:pPr>
+      <w:bookmarkStart w:id="7" w:name="_Toc7726984"/>
+      <w:r>
         <w:t>Problem Statement</w:t>
       </w:r>
+      <w:bookmarkEnd w:id="7"/>
     </w:p>
     <w:p>
       <w:pPr>
@@ -2236,20 +3040,13 @@
     </w:p>
     <w:p>
       <w:pPr>
-        <w:rPr>
-          <w:b/>
-          <w:sz w:val="32"/>
-          <w:szCs w:val="32"/>
-        </w:rPr>
-      </w:pPr>
-      <w:r>
-        <w:rPr>
-          <w:b/>
-          <w:sz w:val="32"/>
-          <w:szCs w:val="32"/>
-        </w:rPr>
+        <w:pStyle w:val="Heading2"/>
+      </w:pPr>
+      <w:bookmarkStart w:id="8" w:name="_Toc7726985"/>
+      <w:r>
         <w:t>Aims</w:t>
       </w:r>
+      <w:bookmarkEnd w:id="8"/>
     </w:p>
     <w:p>
       <w:pPr>
@@ -2397,21 +3194,13 @@
     </w:p>
     <w:p>
       <w:pPr>
-        <w:rPr>
-          <w:b/>
-          <w:sz w:val="32"/>
-          <w:szCs w:val="32"/>
-        </w:rPr>
-      </w:pPr>
-      <w:r>
-        <w:rPr>
-          <w:b/>
-          <w:sz w:val="32"/>
-          <w:szCs w:val="32"/>
-        </w:rPr>
-        <w:lastRenderedPageBreak/>
+        <w:pStyle w:val="Heading2"/>
+      </w:pPr>
+      <w:bookmarkStart w:id="9" w:name="_Toc7726986"/>
+      <w:r>
         <w:t>Objectives</w:t>
       </w:r>
+      <w:bookmarkEnd w:id="9"/>
     </w:p>
     <w:p>
       <w:pPr>
@@ -2776,26 +3565,15 @@
     </w:p>
     <w:p>
       <w:pPr>
-        <w:jc w:val="center"/>
-        <w:rPr>
-          <w:b/>
-          <w:sz w:val="40"/>
-          <w:szCs w:val="40"/>
-          <w:u w:val="single"/>
-        </w:rPr>
-      </w:pPr>
-      <w:r>
-        <w:rPr>
-          <w:b/>
-          <w:sz w:val="40"/>
-          <w:szCs w:val="40"/>
-          <w:u w:val="single"/>
-        </w:rPr>
-        <w:lastRenderedPageBreak/>
+        <w:pStyle w:val="Heading1"/>
+      </w:pPr>
+      <w:bookmarkStart w:id="10" w:name="_Toc7726987"/>
+      <w:r>
         <w:t>Chapter Two – Literature Review</w:t>
       </w:r>
-      <w:bookmarkStart w:id="0" w:name="_GoBack"/>
-      <w:bookmarkEnd w:id="0"/>
+      <w:bookmarkStart w:id="11" w:name="_GoBack"/>
+      <w:bookmarkEnd w:id="10"/>
+      <w:bookmarkEnd w:id="11"/>
     </w:p>
     <w:p>
       <w:pPr>
@@ -2981,6 +3759,7 @@
           <w:sz w:val="32"/>
           <w:szCs w:val="32"/>
         </w:rPr>
+        <w:lastRenderedPageBreak/>
         <w:t>References</w:t>
       </w:r>
     </w:p>
@@ -3007,7 +3786,7 @@
         </w:rPr>
         <w:t xml:space="preserve"> </w:t>
       </w:r>
-      <w:hyperlink r:id="rId6" w:history="1">
+      <w:hyperlink r:id="rId7" w:history="1">
         <w:r>
           <w:rPr>
             <w:rStyle w:val="Hyperlink"/>
@@ -3926,9 +4705,75 @@
     <w:name w:val="Normal"/>
     <w:qFormat/>
   </w:style>
+  <w:style w:type="paragraph" w:styleId="Heading1">
+    <w:name w:val="heading 1"/>
+    <w:basedOn w:val="Normal"/>
+    <w:next w:val="Normal"/>
+    <w:link w:val="Heading1Char"/>
+    <w:uiPriority w:val="9"/>
+    <w:qFormat/>
+    <w:rsid w:val="00F15E9D"/>
+    <w:pPr>
+      <w:keepNext/>
+      <w:keepLines/>
+      <w:spacing w:before="240" w:after="0"/>
+      <w:outlineLvl w:val="0"/>
+    </w:pPr>
+    <w:rPr>
+      <w:rFonts w:asciiTheme="majorHAnsi" w:eastAsiaTheme="majorEastAsia" w:hAnsiTheme="majorHAnsi" w:cstheme="majorBidi"/>
+      <w:color w:val="2F5496" w:themeColor="accent1" w:themeShade="BF"/>
+      <w:sz w:val="32"/>
+      <w:szCs w:val="32"/>
+    </w:rPr>
+  </w:style>
+  <w:style w:type="paragraph" w:styleId="Heading2">
+    <w:name w:val="heading 2"/>
+    <w:basedOn w:val="Normal"/>
+    <w:next w:val="Normal"/>
+    <w:link w:val="Heading2Char"/>
+    <w:uiPriority w:val="9"/>
+    <w:unhideWhenUsed/>
+    <w:qFormat/>
+    <w:rsid w:val="00F15E9D"/>
+    <w:pPr>
+      <w:keepNext/>
+      <w:keepLines/>
+      <w:spacing w:before="40" w:after="0"/>
+      <w:outlineLvl w:val="1"/>
+    </w:pPr>
+    <w:rPr>
+      <w:rFonts w:asciiTheme="majorHAnsi" w:eastAsiaTheme="majorEastAsia" w:hAnsiTheme="majorHAnsi" w:cstheme="majorBidi"/>
+      <w:color w:val="2F5496" w:themeColor="accent1" w:themeShade="BF"/>
+      <w:sz w:val="26"/>
+      <w:szCs w:val="26"/>
+    </w:rPr>
+  </w:style>
+  <w:style w:type="paragraph" w:styleId="Heading3">
+    <w:name w:val="heading 3"/>
+    <w:basedOn w:val="Normal"/>
+    <w:next w:val="Normal"/>
+    <w:link w:val="Heading3Char"/>
+    <w:uiPriority w:val="9"/>
+    <w:unhideWhenUsed/>
+    <w:qFormat/>
+    <w:rsid w:val="00F15E9D"/>
+    <w:pPr>
+      <w:keepNext/>
+      <w:keepLines/>
+      <w:spacing w:before="40" w:after="0"/>
+      <w:outlineLvl w:val="2"/>
+    </w:pPr>
+    <w:rPr>
+      <w:rFonts w:asciiTheme="majorHAnsi" w:eastAsiaTheme="majorEastAsia" w:hAnsiTheme="majorHAnsi" w:cstheme="majorBidi"/>
+      <w:color w:val="1F3763" w:themeColor="accent1" w:themeShade="7F"/>
+      <w:sz w:val="24"/>
+      <w:szCs w:val="24"/>
+    </w:rPr>
+  </w:style>
   <w:style w:type="character" w:default="1" w:styleId="DefaultParagraphFont">
     <w:name w:val="Default Paragraph Font"/>
     <w:uiPriority w:val="1"/>
+    <w:semiHidden/>
     <w:unhideWhenUsed/>
   </w:style>
   <w:style w:type="table" w:default="1" w:styleId="TableNormal">
@@ -3992,6 +4837,95 @@
         <w:insideV w:val="single" w:sz="4" w:space="0" w:color="auto"/>
       </w:tblBorders>
     </w:tblPr>
+  </w:style>
+  <w:style w:type="character" w:customStyle="1" w:styleId="Heading1Char">
+    <w:name w:val="Heading 1 Char"/>
+    <w:basedOn w:val="DefaultParagraphFont"/>
+    <w:link w:val="Heading1"/>
+    <w:uiPriority w:val="9"/>
+    <w:rsid w:val="00F15E9D"/>
+    <w:rPr>
+      <w:rFonts w:asciiTheme="majorHAnsi" w:eastAsiaTheme="majorEastAsia" w:hAnsiTheme="majorHAnsi" w:cstheme="majorBidi"/>
+      <w:color w:val="2F5496" w:themeColor="accent1" w:themeShade="BF"/>
+      <w:sz w:val="32"/>
+      <w:szCs w:val="32"/>
+    </w:rPr>
+  </w:style>
+  <w:style w:type="character" w:customStyle="1" w:styleId="Heading2Char">
+    <w:name w:val="Heading 2 Char"/>
+    <w:basedOn w:val="DefaultParagraphFont"/>
+    <w:link w:val="Heading2"/>
+    <w:uiPriority w:val="9"/>
+    <w:rsid w:val="00F15E9D"/>
+    <w:rPr>
+      <w:rFonts w:asciiTheme="majorHAnsi" w:eastAsiaTheme="majorEastAsia" w:hAnsiTheme="majorHAnsi" w:cstheme="majorBidi"/>
+      <w:color w:val="2F5496" w:themeColor="accent1" w:themeShade="BF"/>
+      <w:sz w:val="26"/>
+      <w:szCs w:val="26"/>
+    </w:rPr>
+  </w:style>
+  <w:style w:type="character" w:customStyle="1" w:styleId="Heading3Char">
+    <w:name w:val="Heading 3 Char"/>
+    <w:basedOn w:val="DefaultParagraphFont"/>
+    <w:link w:val="Heading3"/>
+    <w:uiPriority w:val="9"/>
+    <w:rsid w:val="00F15E9D"/>
+    <w:rPr>
+      <w:rFonts w:asciiTheme="majorHAnsi" w:eastAsiaTheme="majorEastAsia" w:hAnsiTheme="majorHAnsi" w:cstheme="majorBidi"/>
+      <w:color w:val="1F3763" w:themeColor="accent1" w:themeShade="7F"/>
+      <w:sz w:val="24"/>
+      <w:szCs w:val="24"/>
+    </w:rPr>
+  </w:style>
+  <w:style w:type="paragraph" w:styleId="TOCHeading">
+    <w:name w:val="TOC Heading"/>
+    <w:basedOn w:val="Heading1"/>
+    <w:next w:val="Normal"/>
+    <w:uiPriority w:val="39"/>
+    <w:unhideWhenUsed/>
+    <w:qFormat/>
+    <w:rsid w:val="005801A8"/>
+    <w:pPr>
+      <w:outlineLvl w:val="9"/>
+    </w:pPr>
+  </w:style>
+  <w:style w:type="paragraph" w:styleId="TOC1">
+    <w:name w:val="toc 1"/>
+    <w:basedOn w:val="Normal"/>
+    <w:next w:val="Normal"/>
+    <w:autoRedefine/>
+    <w:uiPriority w:val="39"/>
+    <w:unhideWhenUsed/>
+    <w:rsid w:val="005801A8"/>
+    <w:pPr>
+      <w:spacing w:after="100"/>
+    </w:pPr>
+  </w:style>
+  <w:style w:type="paragraph" w:styleId="TOC2">
+    <w:name w:val="toc 2"/>
+    <w:basedOn w:val="Normal"/>
+    <w:next w:val="Normal"/>
+    <w:autoRedefine/>
+    <w:uiPriority w:val="39"/>
+    <w:unhideWhenUsed/>
+    <w:rsid w:val="005801A8"/>
+    <w:pPr>
+      <w:spacing w:after="100"/>
+      <w:ind w:left="220"/>
+    </w:pPr>
+  </w:style>
+  <w:style w:type="paragraph" w:styleId="TOC3">
+    <w:name w:val="toc 3"/>
+    <w:basedOn w:val="Normal"/>
+    <w:next w:val="Normal"/>
+    <w:autoRedefine/>
+    <w:uiPriority w:val="39"/>
+    <w:unhideWhenUsed/>
+    <w:rsid w:val="005801A8"/>
+    <w:pPr>
+      <w:spacing w:after="100"/>
+      <w:ind w:left="440"/>
+    </w:pPr>
   </w:style>
 </w:styles>
 </file>
@@ -4289,4 +5223,16 @@
     </a:ext>
   </a:extLst>
 </a:theme>
+</file>
+
+<file path=customXml/item1.xml><?xml version="1.0" encoding="utf-8"?>
+<b:Sources xmlns:b="http://schemas.openxmlformats.org/officeDocument/2006/bibliography" xmlns="http://schemas.openxmlformats.org/officeDocument/2006/bibliography" SelectedStyle="\APASixthEditionOfficeOnline.xsl" StyleName="APA" Version="6"/>
+</file>
+
+<file path=customXml/itemProps1.xml><?xml version="1.0" encoding="utf-8"?>
+<ds:datastoreItem xmlns:ds="http://schemas.openxmlformats.org/officeDocument/2006/customXml" ds:itemID="{27615C6E-3C50-46B8-9B58-F012E32D7904}">
+  <ds:schemaRefs>
+    <ds:schemaRef ds:uri="http://schemas.openxmlformats.org/officeDocument/2006/bibliography"/>
+  </ds:schemaRefs>
+</ds:datastoreItem>
 </file>
</xml_diff>

<commit_message>
working on doctor patient page
</commit_message>
<xml_diff>
--- a/Documentation/Documentation.docx
+++ b/Documentation/Documentation.docx
@@ -1465,6 +1465,12 @@
     </w:p>
     <w:sdt>
       <w:sdtPr>
+        <w:rPr>
+          <w:rFonts w:asciiTheme="minorHAnsi" w:eastAsiaTheme="minorHAnsi" w:hAnsiTheme="minorHAnsi" w:cstheme="minorBidi"/>
+          <w:color w:val="auto"/>
+          <w:sz w:val="22"/>
+          <w:szCs w:val="22"/>
+        </w:rPr>
         <w:id w:val="-480692315"/>
         <w:docPartObj>
           <w:docPartGallery w:val="Table of Contents"/>
@@ -1473,13 +1479,9 @@
       </w:sdtPr>
       <w:sdtEndPr>
         <w:rPr>
-          <w:rFonts w:asciiTheme="minorHAnsi" w:eastAsiaTheme="minorHAnsi" w:hAnsiTheme="minorHAnsi" w:cstheme="minorBidi"/>
           <w:b/>
           <w:bCs/>
           <w:noProof/>
-          <w:color w:val="auto"/>
-          <w:sz w:val="22"/>
-          <w:szCs w:val="22"/>
         </w:rPr>
       </w:sdtEndPr>
       <w:sdtContent>
@@ -1532,21 +1534,7 @@
                 <w:rStyle w:val="Hyperlink"/>
                 <w:noProof/>
               </w:rPr>
-              <w:t>Chapter One - Intr</w:t>
-            </w:r>
-            <w:r>
-              <w:rPr>
-                <w:rStyle w:val="Hyperlink"/>
-                <w:noProof/>
-              </w:rPr>
-              <w:t>o</w:t>
-            </w:r>
-            <w:r>
-              <w:rPr>
-                <w:rStyle w:val="Hyperlink"/>
-                <w:noProof/>
-              </w:rPr>
-              <w:t>duction</w:t>
+              <w:t>Chapter One - Introduction</w:t>
             </w:r>
             <w:r>
               <w:rPr>
@@ -2702,7 +2690,15 @@
           <w:sz w:val="24"/>
           <w:szCs w:val="24"/>
         </w:rPr>
-        <w:t xml:space="preserve">oner because both the child and mother can acquire type 2 </w:t>
+        <w:t xml:space="preserve">oner because both the child and mother can </w:t>
+      </w:r>
+      <w:r>
+        <w:rPr>
+          <w:sz w:val="24"/>
+          <w:szCs w:val="24"/>
+        </w:rPr>
+        <w:lastRenderedPageBreak/>
+        <w:t xml:space="preserve">acquire type 2 </w:t>
       </w:r>
       <w:r>
         <w:rPr>
@@ -3198,6 +3194,7 @@
       </w:pPr>
       <w:bookmarkStart w:id="9" w:name="_Toc7726986"/>
       <w:r>
+        <w:lastRenderedPageBreak/>
         <w:t>Objectives</w:t>
       </w:r>
       <w:bookmarkEnd w:id="9"/>
@@ -3569,11 +3566,10 @@
       </w:pPr>
       <w:bookmarkStart w:id="10" w:name="_Toc7726987"/>
       <w:r>
+        <w:lastRenderedPageBreak/>
         <w:t>Chapter Two – Literature Review</w:t>
       </w:r>
-      <w:bookmarkStart w:id="11" w:name="_GoBack"/>
       <w:bookmarkEnd w:id="10"/>
-      <w:bookmarkEnd w:id="11"/>
     </w:p>
     <w:p>
       <w:pPr>
@@ -3759,7 +3755,6 @@
           <w:sz w:val="32"/>
           <w:szCs w:val="32"/>
         </w:rPr>
-        <w:lastRenderedPageBreak/>
         <w:t>References</w:t>
       </w:r>
     </w:p>
@@ -3770,15 +3765,13 @@
           <w:szCs w:val="24"/>
         </w:rPr>
       </w:pPr>
-      <w:proofErr w:type="gramStart"/>
-      <w:r>
-        <w:rPr>
-          <w:sz w:val="24"/>
-          <w:szCs w:val="24"/>
-        </w:rPr>
-        <w:t>WHO :</w:t>
-      </w:r>
-      <w:proofErr w:type="gramEnd"/>
+      <w:r>
+        <w:rPr>
+          <w:sz w:val="24"/>
+          <w:szCs w:val="24"/>
+        </w:rPr>
+        <w:t xml:space="preserve">WHO : </w:t>
+      </w:r>
       <w:r>
         <w:rPr>
           <w:sz w:val="24"/>
@@ -3786,16 +3779,48 @@
         </w:rPr>
         <w:t xml:space="preserve"> </w:t>
       </w:r>
-      <w:hyperlink r:id="rId7" w:history="1">
-        <w:r>
-          <w:rPr>
-            <w:rStyle w:val="Hyperlink"/>
-            <w:sz w:val="24"/>
-            <w:szCs w:val="24"/>
-          </w:rPr>
-          <w:t>https://www.who.int/news-room/fact-sheets/detail/diabetes</w:t>
-        </w:r>
-      </w:hyperlink>
+      <w:bookmarkStart w:id="11" w:name="_GoBack"/>
+      <w:bookmarkEnd w:id="11"/>
+      <w:r>
+        <w:rPr>
+          <w:rStyle w:val="Hyperlink"/>
+          <w:sz w:val="24"/>
+          <w:szCs w:val="24"/>
+        </w:rPr>
+        <w:fldChar w:fldCharType="begin"/>
+      </w:r>
+      <w:r>
+        <w:rPr>
+          <w:rStyle w:val="Hyperlink"/>
+          <w:sz w:val="24"/>
+          <w:szCs w:val="24"/>
+        </w:rPr>
+        <w:instrText xml:space="preserve"> HYPERLINK "https://www.who.int/news-room/fact-sheets/detail/diabetes" </w:instrText>
+      </w:r>
+      <w:r>
+        <w:rPr>
+          <w:rStyle w:val="Hyperlink"/>
+          <w:sz w:val="24"/>
+          <w:szCs w:val="24"/>
+        </w:rPr>
+        <w:fldChar w:fldCharType="separate"/>
+      </w:r>
+      <w:r>
+        <w:rPr>
+          <w:rStyle w:val="Hyperlink"/>
+          <w:sz w:val="24"/>
+          <w:szCs w:val="24"/>
+        </w:rPr>
+        <w:t>https://www.who.int/news-room/fact-sheets/detail/diabetes</w:t>
+      </w:r>
+      <w:r>
+        <w:rPr>
+          <w:rStyle w:val="Hyperlink"/>
+          <w:sz w:val="24"/>
+          <w:szCs w:val="24"/>
+        </w:rPr>
+        <w:fldChar w:fldCharType="end"/>
+      </w:r>
     </w:p>
     <w:p>
       <w:pPr>
@@ -5230,7 +5255,7 @@
 </file>
 
 <file path=customXml/itemProps1.xml><?xml version="1.0" encoding="utf-8"?>
-<ds:datastoreItem xmlns:ds="http://schemas.openxmlformats.org/officeDocument/2006/customXml" ds:itemID="{27615C6E-3C50-46B8-9B58-F012E32D7904}">
+<ds:datastoreItem xmlns:ds="http://schemas.openxmlformats.org/officeDocument/2006/customXml" ds:itemID="{22593935-E9FA-4172-B856-0B0A7FE5FAF1}">
   <ds:schemaRefs>
     <ds:schemaRef ds:uri="http://schemas.openxmlformats.org/officeDocument/2006/bibliography"/>
   </ds:schemaRefs>

</xml_diff>